<commit_message>
Add and Remove Items on Clothing Tab
</commit_message>
<xml_diff>
--- a/Items sample.docx
+++ b/Items sample.docx
@@ -5,16 +5,16 @@
     <w:p>
       <w:pPr>
         <w:rPr>
-          <w:rFonts w:ascii="Arial" w:hAnsi="Arial" w:cs="Arial"/>
-          <w:sz w:val="24"/>
-          <w:szCs w:val="24"/>
-        </w:rPr>
-      </w:pPr>
-      <w:r>
-        <w:rPr>
-          <w:rFonts w:ascii="Arial" w:hAnsi="Arial" w:cs="Arial"/>
-          <w:sz w:val="24"/>
-          <w:szCs w:val="24"/>
+          <w:rFonts w:ascii="Roboto" w:hAnsi="Roboto" w:cs="Arial"/>
+          <w:sz w:val="28"/>
+          <w:szCs w:val="28"/>
+        </w:rPr>
+      </w:pPr>
+      <w:r>
+        <w:rPr>
+          <w:rFonts w:ascii="Roboto" w:hAnsi="Roboto" w:cs="Arial"/>
+          <w:sz w:val="28"/>
+          <w:szCs w:val="28"/>
         </w:rPr>
         <w:t>FOOTWEARS</w:t>
       </w:r>
@@ -22,25 +22,25 @@
     <w:p>
       <w:pPr>
         <w:rPr>
-          <w:rFonts w:ascii="Arial" w:hAnsi="Arial" w:cs="Arial"/>
-          <w:sz w:val="24"/>
-          <w:szCs w:val="24"/>
-        </w:rPr>
-      </w:pPr>
-    </w:p>
-    <w:p>
-      <w:pPr>
-        <w:rPr>
-          <w:rFonts w:ascii="Arial" w:hAnsi="Arial" w:cs="Arial"/>
-          <w:sz w:val="24"/>
-          <w:szCs w:val="24"/>
-        </w:rPr>
-      </w:pPr>
-      <w:r>
-        <w:rPr>
-          <w:rFonts w:ascii="Arial" w:hAnsi="Arial" w:cs="Arial"/>
-          <w:sz w:val="24"/>
-          <w:szCs w:val="24"/>
+          <w:rFonts w:ascii="Roboto" w:hAnsi="Roboto" w:cs="Arial"/>
+          <w:sz w:val="28"/>
+          <w:szCs w:val="28"/>
+        </w:rPr>
+      </w:pPr>
+    </w:p>
+    <w:p>
+      <w:pPr>
+        <w:rPr>
+          <w:rFonts w:ascii="Roboto" w:hAnsi="Roboto" w:cs="Arial"/>
+          <w:sz w:val="28"/>
+          <w:szCs w:val="28"/>
+        </w:rPr>
+      </w:pPr>
+      <w:r>
+        <w:rPr>
+          <w:rFonts w:ascii="Roboto" w:hAnsi="Roboto" w:cs="Arial"/>
+          <w:sz w:val="28"/>
+          <w:szCs w:val="28"/>
         </w:rPr>
         <w:t xml:space="preserve">Name: Air Max 90 </w:t>
       </w:r>
@@ -48,16 +48,16 @@
     <w:p>
       <w:pPr>
         <w:rPr>
-          <w:rFonts w:ascii="Arial" w:hAnsi="Arial" w:cs="Arial"/>
-          <w:sz w:val="24"/>
-          <w:szCs w:val="24"/>
-        </w:rPr>
-      </w:pPr>
-      <w:r>
-        <w:rPr>
-          <w:rFonts w:ascii="Arial" w:hAnsi="Arial" w:cs="Arial"/>
-          <w:sz w:val="24"/>
-          <w:szCs w:val="24"/>
+          <w:rFonts w:ascii="Roboto" w:hAnsi="Roboto" w:cs="Arial"/>
+          <w:sz w:val="28"/>
+          <w:szCs w:val="28"/>
+        </w:rPr>
+      </w:pPr>
+      <w:r>
+        <w:rPr>
+          <w:rFonts w:ascii="Roboto" w:hAnsi="Roboto" w:cs="Arial"/>
+          <w:sz w:val="28"/>
+          <w:szCs w:val="28"/>
         </w:rPr>
         <w:t xml:space="preserve">Brand: Nike </w:t>
       </w:r>
@@ -65,16 +65,16 @@
     <w:p>
       <w:pPr>
         <w:rPr>
-          <w:rFonts w:ascii="Arial" w:hAnsi="Arial" w:cs="Arial"/>
-          <w:sz w:val="24"/>
-          <w:szCs w:val="24"/>
-        </w:rPr>
-      </w:pPr>
-      <w:r>
-        <w:rPr>
-          <w:rFonts w:ascii="Arial" w:hAnsi="Arial" w:cs="Arial"/>
-          <w:sz w:val="24"/>
-          <w:szCs w:val="24"/>
+          <w:rFonts w:ascii="Roboto" w:hAnsi="Roboto" w:cs="Arial"/>
+          <w:sz w:val="28"/>
+          <w:szCs w:val="28"/>
+        </w:rPr>
+      </w:pPr>
+      <w:r>
+        <w:rPr>
+          <w:rFonts w:ascii="Roboto" w:hAnsi="Roboto" w:cs="Arial"/>
+          <w:sz w:val="28"/>
+          <w:szCs w:val="28"/>
         </w:rPr>
         <w:t xml:space="preserve">Color: White </w:t>
       </w:r>
@@ -82,16 +82,16 @@
     <w:p>
       <w:pPr>
         <w:rPr>
-          <w:rFonts w:ascii="Arial" w:hAnsi="Arial" w:cs="Arial"/>
-          <w:sz w:val="24"/>
-          <w:szCs w:val="24"/>
-        </w:rPr>
-      </w:pPr>
-      <w:r>
-        <w:rPr>
-          <w:rFonts w:ascii="Arial" w:hAnsi="Arial" w:cs="Arial"/>
-          <w:sz w:val="24"/>
-          <w:szCs w:val="24"/>
+          <w:rFonts w:ascii="Roboto" w:hAnsi="Roboto" w:cs="Arial"/>
+          <w:sz w:val="28"/>
+          <w:szCs w:val="28"/>
+        </w:rPr>
+      </w:pPr>
+      <w:r>
+        <w:rPr>
+          <w:rFonts w:ascii="Roboto" w:hAnsi="Roboto" w:cs="Arial"/>
+          <w:sz w:val="28"/>
+          <w:szCs w:val="28"/>
         </w:rPr>
         <w:t xml:space="preserve">Category: Sneakers </w:t>
       </w:r>
@@ -99,25 +99,25 @@
     <w:p>
       <w:pPr>
         <w:rPr>
-          <w:rFonts w:ascii="Arial" w:hAnsi="Arial" w:cs="Arial"/>
-          <w:sz w:val="24"/>
-          <w:szCs w:val="24"/>
-        </w:rPr>
-      </w:pPr>
-    </w:p>
-    <w:p>
-      <w:pPr>
-        <w:rPr>
-          <w:rFonts w:ascii="Arial" w:hAnsi="Arial" w:cs="Arial"/>
-          <w:sz w:val="24"/>
-          <w:szCs w:val="24"/>
-        </w:rPr>
-      </w:pPr>
-      <w:r>
-        <w:rPr>
-          <w:rFonts w:ascii="Arial" w:hAnsi="Arial" w:cs="Arial"/>
-          <w:sz w:val="24"/>
-          <w:szCs w:val="24"/>
+          <w:rFonts w:ascii="Roboto" w:hAnsi="Roboto" w:cs="Arial"/>
+          <w:sz w:val="28"/>
+          <w:szCs w:val="28"/>
+        </w:rPr>
+      </w:pPr>
+    </w:p>
+    <w:p>
+      <w:pPr>
+        <w:rPr>
+          <w:rFonts w:ascii="Roboto" w:hAnsi="Roboto" w:cs="Arial"/>
+          <w:sz w:val="28"/>
+          <w:szCs w:val="28"/>
+        </w:rPr>
+      </w:pPr>
+      <w:r>
+        <w:rPr>
+          <w:rFonts w:ascii="Roboto" w:hAnsi="Roboto" w:cs="Arial"/>
+          <w:sz w:val="28"/>
+          <w:szCs w:val="28"/>
         </w:rPr>
         <w:t xml:space="preserve">Name: Desert Boot </w:t>
       </w:r>
@@ -125,16 +125,16 @@
     <w:p>
       <w:pPr>
         <w:rPr>
-          <w:rFonts w:ascii="Arial" w:hAnsi="Arial" w:cs="Arial"/>
-          <w:sz w:val="24"/>
-          <w:szCs w:val="24"/>
-        </w:rPr>
-      </w:pPr>
-      <w:r>
-        <w:rPr>
-          <w:rFonts w:ascii="Arial" w:hAnsi="Arial" w:cs="Arial"/>
-          <w:sz w:val="24"/>
-          <w:szCs w:val="24"/>
+          <w:rFonts w:ascii="Roboto" w:hAnsi="Roboto" w:cs="Arial"/>
+          <w:sz w:val="28"/>
+          <w:szCs w:val="28"/>
+        </w:rPr>
+      </w:pPr>
+      <w:r>
+        <w:rPr>
+          <w:rFonts w:ascii="Roboto" w:hAnsi="Roboto" w:cs="Arial"/>
+          <w:sz w:val="28"/>
+          <w:szCs w:val="28"/>
         </w:rPr>
         <w:t xml:space="preserve">Brand: Clarks </w:t>
       </w:r>
@@ -142,16 +142,16 @@
     <w:p>
       <w:pPr>
         <w:rPr>
-          <w:rFonts w:ascii="Arial" w:hAnsi="Arial" w:cs="Arial"/>
-          <w:sz w:val="24"/>
-          <w:szCs w:val="24"/>
-        </w:rPr>
-      </w:pPr>
-      <w:r>
-        <w:rPr>
-          <w:rFonts w:ascii="Arial" w:hAnsi="Arial" w:cs="Arial"/>
-          <w:sz w:val="24"/>
-          <w:szCs w:val="24"/>
+          <w:rFonts w:ascii="Roboto" w:hAnsi="Roboto" w:cs="Arial"/>
+          <w:sz w:val="28"/>
+          <w:szCs w:val="28"/>
+        </w:rPr>
+      </w:pPr>
+      <w:r>
+        <w:rPr>
+          <w:rFonts w:ascii="Roboto" w:hAnsi="Roboto" w:cs="Arial"/>
+          <w:sz w:val="28"/>
+          <w:szCs w:val="28"/>
         </w:rPr>
         <w:t xml:space="preserve">Color: Brown </w:t>
       </w:r>
@@ -159,16 +159,16 @@
     <w:p>
       <w:pPr>
         <w:rPr>
-          <w:rFonts w:ascii="Arial" w:hAnsi="Arial" w:cs="Arial"/>
-          <w:sz w:val="24"/>
-          <w:szCs w:val="24"/>
-        </w:rPr>
-      </w:pPr>
-      <w:r>
-        <w:rPr>
-          <w:rFonts w:ascii="Arial" w:hAnsi="Arial" w:cs="Arial"/>
-          <w:sz w:val="24"/>
-          <w:szCs w:val="24"/>
+          <w:rFonts w:ascii="Roboto" w:hAnsi="Roboto" w:cs="Arial"/>
+          <w:sz w:val="28"/>
+          <w:szCs w:val="28"/>
+        </w:rPr>
+      </w:pPr>
+      <w:r>
+        <w:rPr>
+          <w:rFonts w:ascii="Roboto" w:hAnsi="Roboto" w:cs="Arial"/>
+          <w:sz w:val="28"/>
+          <w:szCs w:val="28"/>
         </w:rPr>
         <w:t xml:space="preserve">Category: Boots </w:t>
       </w:r>
@@ -176,25 +176,25 @@
     <w:p>
       <w:pPr>
         <w:rPr>
-          <w:rFonts w:ascii="Arial" w:hAnsi="Arial" w:cs="Arial"/>
-          <w:sz w:val="24"/>
-          <w:szCs w:val="24"/>
-        </w:rPr>
-      </w:pPr>
-    </w:p>
-    <w:p>
-      <w:pPr>
-        <w:rPr>
-          <w:rFonts w:ascii="Arial" w:hAnsi="Arial" w:cs="Arial"/>
-          <w:sz w:val="24"/>
-          <w:szCs w:val="24"/>
-        </w:rPr>
-      </w:pPr>
-      <w:r>
-        <w:rPr>
-          <w:rFonts w:ascii="Arial" w:hAnsi="Arial" w:cs="Arial"/>
-          <w:sz w:val="24"/>
-          <w:szCs w:val="24"/>
+          <w:rFonts w:ascii="Roboto" w:hAnsi="Roboto" w:cs="Arial"/>
+          <w:sz w:val="28"/>
+          <w:szCs w:val="28"/>
+        </w:rPr>
+      </w:pPr>
+    </w:p>
+    <w:p>
+      <w:pPr>
+        <w:rPr>
+          <w:rFonts w:ascii="Roboto" w:hAnsi="Roboto" w:cs="Arial"/>
+          <w:sz w:val="28"/>
+          <w:szCs w:val="28"/>
+        </w:rPr>
+      </w:pPr>
+      <w:r>
+        <w:rPr>
+          <w:rFonts w:ascii="Roboto" w:hAnsi="Roboto" w:cs="Arial"/>
+          <w:sz w:val="28"/>
+          <w:szCs w:val="28"/>
         </w:rPr>
         <w:t xml:space="preserve">Name: Classic Sandals </w:t>
       </w:r>
@@ -202,16 +202,16 @@
     <w:p>
       <w:pPr>
         <w:rPr>
-          <w:rFonts w:ascii="Arial" w:hAnsi="Arial" w:cs="Arial"/>
-          <w:sz w:val="24"/>
-          <w:szCs w:val="24"/>
-        </w:rPr>
-      </w:pPr>
-      <w:r>
-        <w:rPr>
-          <w:rFonts w:ascii="Arial" w:hAnsi="Arial" w:cs="Arial"/>
-          <w:sz w:val="24"/>
-          <w:szCs w:val="24"/>
+          <w:rFonts w:ascii="Roboto" w:hAnsi="Roboto" w:cs="Arial"/>
+          <w:sz w:val="28"/>
+          <w:szCs w:val="28"/>
+        </w:rPr>
+      </w:pPr>
+      <w:r>
+        <w:rPr>
+          <w:rFonts w:ascii="Roboto" w:hAnsi="Roboto" w:cs="Arial"/>
+          <w:sz w:val="28"/>
+          <w:szCs w:val="28"/>
         </w:rPr>
         <w:t xml:space="preserve">Brand: Birkenstock </w:t>
       </w:r>
@@ -219,16 +219,16 @@
     <w:p>
       <w:pPr>
         <w:rPr>
-          <w:rFonts w:ascii="Arial" w:hAnsi="Arial" w:cs="Arial"/>
-          <w:sz w:val="24"/>
-          <w:szCs w:val="24"/>
-        </w:rPr>
-      </w:pPr>
-      <w:r>
-        <w:rPr>
-          <w:rFonts w:ascii="Arial" w:hAnsi="Arial" w:cs="Arial"/>
-          <w:sz w:val="24"/>
-          <w:szCs w:val="24"/>
+          <w:rFonts w:ascii="Roboto" w:hAnsi="Roboto" w:cs="Arial"/>
+          <w:sz w:val="28"/>
+          <w:szCs w:val="28"/>
+        </w:rPr>
+      </w:pPr>
+      <w:r>
+        <w:rPr>
+          <w:rFonts w:ascii="Roboto" w:hAnsi="Roboto" w:cs="Arial"/>
+          <w:sz w:val="28"/>
+          <w:szCs w:val="28"/>
         </w:rPr>
         <w:t xml:space="preserve">Color: Black </w:t>
       </w:r>
@@ -236,16 +236,16 @@
     <w:p>
       <w:pPr>
         <w:rPr>
-          <w:rFonts w:ascii="Arial" w:hAnsi="Arial" w:cs="Arial"/>
-          <w:sz w:val="24"/>
-          <w:szCs w:val="24"/>
-        </w:rPr>
-      </w:pPr>
-      <w:r>
-        <w:rPr>
-          <w:rFonts w:ascii="Arial" w:hAnsi="Arial" w:cs="Arial"/>
-          <w:sz w:val="24"/>
-          <w:szCs w:val="24"/>
+          <w:rFonts w:ascii="Roboto" w:hAnsi="Roboto" w:cs="Arial"/>
+          <w:sz w:val="28"/>
+          <w:szCs w:val="28"/>
+        </w:rPr>
+      </w:pPr>
+      <w:r>
+        <w:rPr>
+          <w:rFonts w:ascii="Roboto" w:hAnsi="Roboto" w:cs="Arial"/>
+          <w:sz w:val="28"/>
+          <w:szCs w:val="28"/>
         </w:rPr>
         <w:t xml:space="preserve">Category: Sandals </w:t>
       </w:r>
@@ -253,25 +253,25 @@
     <w:p>
       <w:pPr>
         <w:rPr>
-          <w:rFonts w:ascii="Arial" w:hAnsi="Arial" w:cs="Arial"/>
-          <w:sz w:val="24"/>
-          <w:szCs w:val="24"/>
-        </w:rPr>
-      </w:pPr>
-    </w:p>
-    <w:p>
-      <w:pPr>
-        <w:rPr>
-          <w:rFonts w:ascii="Arial" w:hAnsi="Arial" w:cs="Arial"/>
-          <w:sz w:val="24"/>
-          <w:szCs w:val="24"/>
-        </w:rPr>
-      </w:pPr>
-      <w:r>
-        <w:rPr>
-          <w:rFonts w:ascii="Arial" w:hAnsi="Arial" w:cs="Arial"/>
-          <w:sz w:val="24"/>
-          <w:szCs w:val="24"/>
+          <w:rFonts w:ascii="Roboto" w:hAnsi="Roboto" w:cs="Arial"/>
+          <w:sz w:val="28"/>
+          <w:szCs w:val="28"/>
+        </w:rPr>
+      </w:pPr>
+    </w:p>
+    <w:p>
+      <w:pPr>
+        <w:rPr>
+          <w:rFonts w:ascii="Roboto" w:hAnsi="Roboto" w:cs="Arial"/>
+          <w:sz w:val="28"/>
+          <w:szCs w:val="28"/>
+        </w:rPr>
+      </w:pPr>
+      <w:r>
+        <w:rPr>
+          <w:rFonts w:ascii="Roboto" w:hAnsi="Roboto" w:cs="Arial"/>
+          <w:sz w:val="28"/>
+          <w:szCs w:val="28"/>
         </w:rPr>
         <w:t xml:space="preserve">Name: Stiletto Heels </w:t>
       </w:r>
@@ -279,16 +279,16 @@
     <w:p>
       <w:pPr>
         <w:rPr>
-          <w:rFonts w:ascii="Arial" w:hAnsi="Arial" w:cs="Arial"/>
-          <w:sz w:val="24"/>
-          <w:szCs w:val="24"/>
-        </w:rPr>
-      </w:pPr>
-      <w:r>
-        <w:rPr>
-          <w:rFonts w:ascii="Arial" w:hAnsi="Arial" w:cs="Arial"/>
-          <w:sz w:val="24"/>
-          <w:szCs w:val="24"/>
+          <w:rFonts w:ascii="Roboto" w:hAnsi="Roboto" w:cs="Arial"/>
+          <w:sz w:val="28"/>
+          <w:szCs w:val="28"/>
+        </w:rPr>
+      </w:pPr>
+      <w:r>
+        <w:rPr>
+          <w:rFonts w:ascii="Roboto" w:hAnsi="Roboto" w:cs="Arial"/>
+          <w:sz w:val="28"/>
+          <w:szCs w:val="28"/>
         </w:rPr>
         <w:t xml:space="preserve">Brand: Jimmy Choo </w:t>
       </w:r>
@@ -296,16 +296,16 @@
     <w:p>
       <w:pPr>
         <w:rPr>
-          <w:rFonts w:ascii="Arial" w:hAnsi="Arial" w:cs="Arial"/>
-          <w:sz w:val="24"/>
-          <w:szCs w:val="24"/>
-        </w:rPr>
-      </w:pPr>
-      <w:r>
-        <w:rPr>
-          <w:rFonts w:ascii="Arial" w:hAnsi="Arial" w:cs="Arial"/>
-          <w:sz w:val="24"/>
-          <w:szCs w:val="24"/>
+          <w:rFonts w:ascii="Roboto" w:hAnsi="Roboto" w:cs="Arial"/>
+          <w:sz w:val="28"/>
+          <w:szCs w:val="28"/>
+        </w:rPr>
+      </w:pPr>
+      <w:r>
+        <w:rPr>
+          <w:rFonts w:ascii="Roboto" w:hAnsi="Roboto" w:cs="Arial"/>
+          <w:sz w:val="28"/>
+          <w:szCs w:val="28"/>
         </w:rPr>
         <w:t xml:space="preserve">Color: Red </w:t>
       </w:r>
@@ -313,16 +313,16 @@
     <w:p>
       <w:pPr>
         <w:rPr>
-          <w:rFonts w:ascii="Arial" w:hAnsi="Arial" w:cs="Arial"/>
-          <w:sz w:val="24"/>
-          <w:szCs w:val="24"/>
-        </w:rPr>
-      </w:pPr>
-      <w:r>
-        <w:rPr>
-          <w:rFonts w:ascii="Arial" w:hAnsi="Arial" w:cs="Arial"/>
-          <w:sz w:val="24"/>
-          <w:szCs w:val="24"/>
+          <w:rFonts w:ascii="Roboto" w:hAnsi="Roboto" w:cs="Arial"/>
+          <w:sz w:val="28"/>
+          <w:szCs w:val="28"/>
+        </w:rPr>
+      </w:pPr>
+      <w:r>
+        <w:rPr>
+          <w:rFonts w:ascii="Roboto" w:hAnsi="Roboto" w:cs="Arial"/>
+          <w:sz w:val="28"/>
+          <w:szCs w:val="28"/>
         </w:rPr>
         <w:t xml:space="preserve">Category: Heels </w:t>
       </w:r>
@@ -330,61 +330,61 @@
     <w:p>
       <w:pPr>
         <w:rPr>
-          <w:rFonts w:ascii="Arial" w:hAnsi="Arial" w:cs="Arial"/>
-          <w:sz w:val="24"/>
-          <w:szCs w:val="24"/>
-        </w:rPr>
-      </w:pPr>
-    </w:p>
-    <w:p>
-      <w:pPr>
-        <w:rPr>
-          <w:rFonts w:ascii="Arial" w:hAnsi="Arial" w:cs="Arial"/>
-          <w:sz w:val="24"/>
-          <w:szCs w:val="24"/>
-        </w:rPr>
-      </w:pPr>
-      <w:r>
-        <w:rPr>
-          <w:rFonts w:ascii="Arial" w:hAnsi="Arial" w:cs="Arial"/>
-          <w:sz w:val="24"/>
-          <w:szCs w:val="24"/>
+          <w:rFonts w:ascii="Roboto" w:hAnsi="Roboto" w:cs="Arial"/>
+          <w:sz w:val="28"/>
+          <w:szCs w:val="28"/>
+        </w:rPr>
+      </w:pPr>
+    </w:p>
+    <w:p>
+      <w:pPr>
+        <w:rPr>
+          <w:rFonts w:ascii="Roboto" w:hAnsi="Roboto" w:cs="Arial"/>
+          <w:sz w:val="28"/>
+          <w:szCs w:val="28"/>
+        </w:rPr>
+      </w:pPr>
+      <w:r>
+        <w:rPr>
+          <w:rFonts w:ascii="Roboto" w:hAnsi="Roboto" w:cs="Arial"/>
+          <w:sz w:val="28"/>
+          <w:szCs w:val="28"/>
         </w:rPr>
         <w:t xml:space="preserve">Name: </w:t>
       </w:r>
       <w:proofErr w:type="spellStart"/>
       <w:r>
         <w:rPr>
-          <w:rFonts w:ascii="Arial" w:hAnsi="Arial" w:cs="Arial"/>
-          <w:sz w:val="24"/>
-          <w:szCs w:val="24"/>
+          <w:rFonts w:ascii="Roboto" w:hAnsi="Roboto" w:cs="Arial"/>
+          <w:sz w:val="28"/>
+          <w:szCs w:val="28"/>
         </w:rPr>
         <w:t>Adilette</w:t>
       </w:r>
       <w:proofErr w:type="spellEnd"/>
       <w:r>
         <w:rPr>
-          <w:rFonts w:ascii="Arial" w:hAnsi="Arial" w:cs="Arial"/>
-          <w:sz w:val="24"/>
-          <w:szCs w:val="24"/>
+          <w:rFonts w:ascii="Roboto" w:hAnsi="Roboto" w:cs="Arial"/>
+          <w:sz w:val="28"/>
+          <w:szCs w:val="28"/>
         </w:rPr>
         <w:t xml:space="preserve"> </w:t>
       </w:r>
       <w:proofErr w:type="spellStart"/>
       <w:r>
         <w:rPr>
-          <w:rFonts w:ascii="Arial" w:hAnsi="Arial" w:cs="Arial"/>
-          <w:sz w:val="24"/>
-          <w:szCs w:val="24"/>
+          <w:rFonts w:ascii="Roboto" w:hAnsi="Roboto" w:cs="Arial"/>
+          <w:sz w:val="28"/>
+          <w:szCs w:val="28"/>
         </w:rPr>
         <w:t>Cloudfoam</w:t>
       </w:r>
       <w:proofErr w:type="spellEnd"/>
       <w:r>
         <w:rPr>
-          <w:rFonts w:ascii="Arial" w:hAnsi="Arial" w:cs="Arial"/>
-          <w:sz w:val="24"/>
-          <w:szCs w:val="24"/>
+          <w:rFonts w:ascii="Roboto" w:hAnsi="Roboto" w:cs="Arial"/>
+          <w:sz w:val="28"/>
+          <w:szCs w:val="28"/>
         </w:rPr>
         <w:t xml:space="preserve"> </w:t>
       </w:r>
@@ -392,16 +392,16 @@
     <w:p>
       <w:pPr>
         <w:rPr>
-          <w:rFonts w:ascii="Arial" w:hAnsi="Arial" w:cs="Arial"/>
-          <w:sz w:val="24"/>
-          <w:szCs w:val="24"/>
-        </w:rPr>
-      </w:pPr>
-      <w:r>
-        <w:rPr>
-          <w:rFonts w:ascii="Arial" w:hAnsi="Arial" w:cs="Arial"/>
-          <w:sz w:val="24"/>
-          <w:szCs w:val="24"/>
+          <w:rFonts w:ascii="Roboto" w:hAnsi="Roboto" w:cs="Arial"/>
+          <w:sz w:val="28"/>
+          <w:szCs w:val="28"/>
+        </w:rPr>
+      </w:pPr>
+      <w:r>
+        <w:rPr>
+          <w:rFonts w:ascii="Roboto" w:hAnsi="Roboto" w:cs="Arial"/>
+          <w:sz w:val="28"/>
+          <w:szCs w:val="28"/>
         </w:rPr>
         <w:t xml:space="preserve">Brand: Adidas </w:t>
       </w:r>
@@ -409,16 +409,16 @@
     <w:p>
       <w:pPr>
         <w:rPr>
-          <w:rFonts w:ascii="Arial" w:hAnsi="Arial" w:cs="Arial"/>
-          <w:sz w:val="24"/>
-          <w:szCs w:val="24"/>
-        </w:rPr>
-      </w:pPr>
-      <w:r>
-        <w:rPr>
-          <w:rFonts w:ascii="Arial" w:hAnsi="Arial" w:cs="Arial"/>
-          <w:sz w:val="24"/>
-          <w:szCs w:val="24"/>
+          <w:rFonts w:ascii="Roboto" w:hAnsi="Roboto" w:cs="Arial"/>
+          <w:sz w:val="28"/>
+          <w:szCs w:val="28"/>
+        </w:rPr>
+      </w:pPr>
+      <w:r>
+        <w:rPr>
+          <w:rFonts w:ascii="Roboto" w:hAnsi="Roboto" w:cs="Arial"/>
+          <w:sz w:val="28"/>
+          <w:szCs w:val="28"/>
         </w:rPr>
         <w:t xml:space="preserve">Color: Blue and White </w:t>
       </w:r>
@@ -426,42 +426,43 @@
     <w:p>
       <w:pPr>
         <w:rPr>
-          <w:rFonts w:ascii="Arial" w:hAnsi="Arial" w:cs="Arial"/>
-          <w:sz w:val="24"/>
-          <w:szCs w:val="24"/>
-        </w:rPr>
-      </w:pPr>
-      <w:r>
-        <w:rPr>
-          <w:rFonts w:ascii="Arial" w:hAnsi="Arial" w:cs="Arial"/>
-          <w:sz w:val="24"/>
-          <w:szCs w:val="24"/>
-        </w:rPr>
+          <w:rFonts w:ascii="Roboto" w:hAnsi="Roboto" w:cs="Arial"/>
+          <w:sz w:val="28"/>
+          <w:szCs w:val="28"/>
+        </w:rPr>
+      </w:pPr>
+      <w:r>
+        <w:rPr>
+          <w:rFonts w:ascii="Roboto" w:hAnsi="Roboto" w:cs="Arial"/>
+          <w:sz w:val="28"/>
+          <w:szCs w:val="28"/>
+        </w:rPr>
+        <w:lastRenderedPageBreak/>
         <w:t>Category: Slippers</w:t>
       </w:r>
     </w:p>
     <w:p>
       <w:pPr>
         <w:rPr>
-          <w:rFonts w:ascii="Arial" w:hAnsi="Arial" w:cs="Arial"/>
-          <w:sz w:val="24"/>
-          <w:szCs w:val="24"/>
-        </w:rPr>
-      </w:pPr>
-    </w:p>
-    <w:p>
-      <w:pPr>
-        <w:rPr>
-          <w:rFonts w:ascii="Arial" w:hAnsi="Arial" w:cs="Arial"/>
-          <w:sz w:val="24"/>
-          <w:szCs w:val="24"/>
-        </w:rPr>
-      </w:pPr>
-      <w:r>
-        <w:rPr>
-          <w:rFonts w:ascii="Arial" w:hAnsi="Arial" w:cs="Arial"/>
-          <w:sz w:val="24"/>
-          <w:szCs w:val="24"/>
+          <w:rFonts w:ascii="Roboto" w:hAnsi="Roboto" w:cs="Arial"/>
+          <w:sz w:val="28"/>
+          <w:szCs w:val="28"/>
+        </w:rPr>
+      </w:pPr>
+    </w:p>
+    <w:p>
+      <w:pPr>
+        <w:rPr>
+          <w:rFonts w:ascii="Roboto" w:hAnsi="Roboto" w:cs="Arial"/>
+          <w:sz w:val="28"/>
+          <w:szCs w:val="28"/>
+        </w:rPr>
+      </w:pPr>
+      <w:r>
+        <w:rPr>
+          <w:rFonts w:ascii="Roboto" w:hAnsi="Roboto" w:cs="Arial"/>
+          <w:sz w:val="28"/>
+          <w:szCs w:val="28"/>
         </w:rPr>
         <w:t xml:space="preserve">Name: Chelsea Boots </w:t>
       </w:r>
@@ -469,34 +470,437 @@
     <w:p>
       <w:pPr>
         <w:rPr>
-          <w:rFonts w:ascii="Arial" w:hAnsi="Arial" w:cs="Arial"/>
-          <w:sz w:val="24"/>
-          <w:szCs w:val="24"/>
-        </w:rPr>
-      </w:pPr>
-      <w:r>
-        <w:rPr>
-          <w:rFonts w:ascii="Arial" w:hAnsi="Arial" w:cs="Arial"/>
-          <w:sz w:val="24"/>
-          <w:szCs w:val="24"/>
+          <w:rFonts w:ascii="Roboto" w:hAnsi="Roboto" w:cs="Arial"/>
+          <w:sz w:val="28"/>
+          <w:szCs w:val="28"/>
+        </w:rPr>
+      </w:pPr>
+      <w:r>
+        <w:rPr>
+          <w:rFonts w:ascii="Roboto" w:hAnsi="Roboto" w:cs="Arial"/>
+          <w:sz w:val="28"/>
+          <w:szCs w:val="28"/>
+        </w:rPr>
+        <w:t>Brand: Dr. Martens</w:t>
+      </w:r>
+    </w:p>
+    <w:p>
+      <w:pPr>
+        <w:rPr>
+          <w:rFonts w:ascii="Roboto" w:hAnsi="Roboto" w:cs="Arial"/>
+          <w:sz w:val="28"/>
+          <w:szCs w:val="28"/>
+        </w:rPr>
+      </w:pPr>
+      <w:r>
+        <w:rPr>
+          <w:rFonts w:ascii="Roboto" w:hAnsi="Roboto" w:cs="Arial"/>
+          <w:sz w:val="28"/>
+          <w:szCs w:val="28"/>
+        </w:rPr>
+        <w:t xml:space="preserve">Color: Black </w:t>
+      </w:r>
+    </w:p>
+    <w:p>
+      <w:pPr>
+        <w:rPr>
+          <w:rFonts w:ascii="Roboto" w:hAnsi="Roboto" w:cs="Arial"/>
+          <w:sz w:val="28"/>
+          <w:szCs w:val="28"/>
+        </w:rPr>
+      </w:pPr>
+      <w:r>
+        <w:rPr>
+          <w:rFonts w:ascii="Roboto" w:hAnsi="Roboto" w:cs="Arial"/>
+          <w:sz w:val="28"/>
+          <w:szCs w:val="28"/>
+        </w:rPr>
+        <w:t xml:space="preserve">Category: Boots </w:t>
+      </w:r>
+    </w:p>
+    <w:p>
+      <w:pPr>
+        <w:rPr>
+          <w:rFonts w:ascii="Roboto" w:hAnsi="Roboto" w:cs="Arial"/>
+          <w:sz w:val="28"/>
+          <w:szCs w:val="28"/>
+        </w:rPr>
+      </w:pPr>
+    </w:p>
+    <w:p>
+      <w:pPr>
+        <w:rPr>
+          <w:rFonts w:ascii="Roboto" w:hAnsi="Roboto" w:cs="Arial"/>
+          <w:sz w:val="28"/>
+          <w:szCs w:val="28"/>
+        </w:rPr>
+      </w:pPr>
+    </w:p>
+    <w:p>
+      <w:pPr>
+        <w:rPr>
+          <w:rFonts w:ascii="Roboto" w:hAnsi="Roboto" w:cs="Arial"/>
+          <w:sz w:val="28"/>
+          <w:szCs w:val="28"/>
+        </w:rPr>
+      </w:pPr>
+    </w:p>
+    <w:p>
+      <w:pPr>
+        <w:rPr>
+          <w:rFonts w:ascii="Roboto" w:hAnsi="Roboto" w:cs="Arial"/>
+          <w:sz w:val="28"/>
+          <w:szCs w:val="28"/>
+        </w:rPr>
+      </w:pPr>
+      <w:r>
+        <w:rPr>
+          <w:rFonts w:ascii="Roboto" w:hAnsi="Roboto" w:cs="Arial"/>
+          <w:sz w:val="28"/>
+          <w:szCs w:val="28"/>
+        </w:rPr>
+        <w:t>TOP CLOTHINGS</w:t>
+      </w:r>
+    </w:p>
+    <w:p>
+      <w:pPr>
+        <w:rPr>
+          <w:rFonts w:ascii="Roboto" w:hAnsi="Roboto" w:cs="Arial"/>
+          <w:sz w:val="28"/>
+          <w:szCs w:val="28"/>
+        </w:rPr>
+      </w:pPr>
+    </w:p>
+    <w:p>
+      <w:pPr>
+        <w:rPr>
+          <w:rFonts w:ascii="Roboto" w:hAnsi="Roboto" w:cs="Arial"/>
+          <w:sz w:val="28"/>
+          <w:szCs w:val="28"/>
+        </w:rPr>
+      </w:pPr>
+      <w:r>
+        <w:rPr>
+          <w:rFonts w:ascii="Roboto" w:hAnsi="Roboto" w:cs="Arial"/>
+          <w:sz w:val="28"/>
+          <w:szCs w:val="28"/>
+        </w:rPr>
+        <w:t xml:space="preserve">Name: Classic White Shirt </w:t>
+      </w:r>
+    </w:p>
+    <w:p>
+      <w:pPr>
+        <w:rPr>
+          <w:rFonts w:ascii="Roboto" w:hAnsi="Roboto" w:cs="Arial"/>
+          <w:sz w:val="28"/>
+          <w:szCs w:val="28"/>
+        </w:rPr>
+      </w:pPr>
+      <w:r>
+        <w:rPr>
+          <w:rFonts w:ascii="Roboto" w:hAnsi="Roboto" w:cs="Arial"/>
+          <w:sz w:val="28"/>
+          <w:szCs w:val="28"/>
+        </w:rPr>
+        <w:t xml:space="preserve">Brand: Uniqlo </w:t>
+      </w:r>
+    </w:p>
+    <w:p>
+      <w:pPr>
+        <w:rPr>
+          <w:rFonts w:ascii="Roboto" w:hAnsi="Roboto" w:cs="Arial"/>
+          <w:sz w:val="28"/>
+          <w:szCs w:val="28"/>
+        </w:rPr>
+      </w:pPr>
+      <w:r>
+        <w:rPr>
+          <w:rFonts w:ascii="Roboto" w:hAnsi="Roboto" w:cs="Arial"/>
+          <w:sz w:val="28"/>
+          <w:szCs w:val="28"/>
+        </w:rPr>
+        <w:t xml:space="preserve">Color: White </w:t>
+      </w:r>
+    </w:p>
+    <w:p>
+      <w:pPr>
+        <w:rPr>
+          <w:rFonts w:ascii="Roboto" w:hAnsi="Roboto" w:cs="Arial"/>
+          <w:sz w:val="28"/>
+          <w:szCs w:val="28"/>
+        </w:rPr>
+      </w:pPr>
+      <w:r>
+        <w:rPr>
+          <w:rFonts w:ascii="Roboto" w:hAnsi="Roboto" w:cs="Arial"/>
+          <w:sz w:val="28"/>
+          <w:szCs w:val="28"/>
+        </w:rPr>
+        <w:t xml:space="preserve">Size: M </w:t>
+      </w:r>
+    </w:p>
+    <w:p>
+      <w:pPr>
+        <w:rPr>
+          <w:rFonts w:ascii="Roboto" w:hAnsi="Roboto" w:cs="Arial"/>
+          <w:sz w:val="28"/>
+          <w:szCs w:val="28"/>
+        </w:rPr>
+      </w:pPr>
+      <w:r>
+        <w:rPr>
+          <w:rFonts w:ascii="Roboto" w:hAnsi="Roboto" w:cs="Arial"/>
+          <w:sz w:val="28"/>
+          <w:szCs w:val="28"/>
+        </w:rPr>
+        <w:t xml:space="preserve">Category: Shirt </w:t>
+      </w:r>
+    </w:p>
+    <w:p>
+      <w:pPr>
+        <w:rPr>
+          <w:rFonts w:ascii="Roboto" w:hAnsi="Roboto" w:cs="Arial"/>
+          <w:sz w:val="28"/>
+          <w:szCs w:val="28"/>
+        </w:rPr>
+      </w:pPr>
+    </w:p>
+    <w:p>
+      <w:pPr>
+        <w:rPr>
+          <w:rFonts w:ascii="Roboto" w:hAnsi="Roboto" w:cs="Arial"/>
+          <w:sz w:val="28"/>
+          <w:szCs w:val="28"/>
+        </w:rPr>
+      </w:pPr>
+      <w:r>
+        <w:rPr>
+          <w:rFonts w:ascii="Roboto" w:hAnsi="Roboto" w:cs="Arial"/>
+          <w:sz w:val="28"/>
+          <w:szCs w:val="28"/>
+        </w:rPr>
+        <w:t xml:space="preserve">Name: Striped Polo Shirt </w:t>
+      </w:r>
+    </w:p>
+    <w:p>
+      <w:pPr>
+        <w:rPr>
+          <w:rFonts w:ascii="Roboto" w:hAnsi="Roboto" w:cs="Arial"/>
+          <w:sz w:val="28"/>
+          <w:szCs w:val="28"/>
+        </w:rPr>
+      </w:pPr>
+      <w:r>
+        <w:rPr>
+          <w:rFonts w:ascii="Roboto" w:hAnsi="Roboto" w:cs="Arial"/>
+          <w:sz w:val="28"/>
+          <w:szCs w:val="28"/>
+        </w:rPr>
+        <w:t xml:space="preserve">Brand: Ralph Lauren </w:t>
+      </w:r>
+    </w:p>
+    <w:p>
+      <w:pPr>
+        <w:rPr>
+          <w:rFonts w:ascii="Roboto" w:hAnsi="Roboto" w:cs="Arial"/>
+          <w:sz w:val="28"/>
+          <w:szCs w:val="28"/>
+        </w:rPr>
+      </w:pPr>
+      <w:r>
+        <w:rPr>
+          <w:rFonts w:ascii="Roboto" w:hAnsi="Roboto" w:cs="Arial"/>
+          <w:sz w:val="28"/>
+          <w:szCs w:val="28"/>
+        </w:rPr>
+        <w:t xml:space="preserve">Color: Blue and White </w:t>
+      </w:r>
+    </w:p>
+    <w:p>
+      <w:pPr>
+        <w:rPr>
+          <w:rFonts w:ascii="Roboto" w:hAnsi="Roboto" w:cs="Arial"/>
+          <w:sz w:val="28"/>
+          <w:szCs w:val="28"/>
+        </w:rPr>
+      </w:pPr>
+      <w:r>
+        <w:rPr>
+          <w:rFonts w:ascii="Roboto" w:hAnsi="Roboto" w:cs="Arial"/>
+          <w:sz w:val="28"/>
+          <w:szCs w:val="28"/>
+        </w:rPr>
+        <w:t xml:space="preserve">Size: L </w:t>
+      </w:r>
+    </w:p>
+    <w:p>
+      <w:pPr>
+        <w:rPr>
+          <w:rFonts w:ascii="Roboto" w:hAnsi="Roboto" w:cs="Arial"/>
+          <w:sz w:val="28"/>
+          <w:szCs w:val="28"/>
+        </w:rPr>
+      </w:pPr>
+      <w:r>
+        <w:rPr>
+          <w:rFonts w:ascii="Roboto" w:hAnsi="Roboto" w:cs="Arial"/>
+          <w:sz w:val="28"/>
+          <w:szCs w:val="28"/>
+        </w:rPr>
+        <w:t xml:space="preserve">Category: Shirt </w:t>
+      </w:r>
+    </w:p>
+    <w:p>
+      <w:pPr>
+        <w:rPr>
+          <w:rFonts w:ascii="Roboto" w:hAnsi="Roboto" w:cs="Arial"/>
+          <w:sz w:val="28"/>
+          <w:szCs w:val="28"/>
+        </w:rPr>
+      </w:pPr>
+    </w:p>
+    <w:p>
+      <w:pPr>
+        <w:rPr>
+          <w:rFonts w:ascii="Roboto" w:hAnsi="Roboto" w:cs="Arial"/>
+          <w:sz w:val="28"/>
+          <w:szCs w:val="28"/>
+        </w:rPr>
+      </w:pPr>
+      <w:r>
+        <w:rPr>
+          <w:rFonts w:ascii="Roboto" w:hAnsi="Roboto" w:cs="Arial"/>
+          <w:sz w:val="28"/>
+          <w:szCs w:val="28"/>
+        </w:rPr>
+        <w:t xml:space="preserve">Name: Floral Summer Dress </w:t>
+      </w:r>
+    </w:p>
+    <w:p>
+      <w:pPr>
+        <w:rPr>
+          <w:rFonts w:ascii="Roboto" w:hAnsi="Roboto" w:cs="Arial"/>
+          <w:sz w:val="28"/>
+          <w:szCs w:val="28"/>
+        </w:rPr>
+      </w:pPr>
+      <w:r>
+        <w:rPr>
+          <w:rFonts w:ascii="Roboto" w:hAnsi="Roboto" w:cs="Arial"/>
+          <w:sz w:val="28"/>
+          <w:szCs w:val="28"/>
+        </w:rPr>
+        <w:t xml:space="preserve">Brand: H&amp;M </w:t>
+      </w:r>
+    </w:p>
+    <w:p>
+      <w:pPr>
+        <w:rPr>
+          <w:rFonts w:ascii="Roboto" w:hAnsi="Roboto" w:cs="Arial"/>
+          <w:sz w:val="28"/>
+          <w:szCs w:val="28"/>
+        </w:rPr>
+      </w:pPr>
+      <w:r>
+        <w:rPr>
+          <w:rFonts w:ascii="Roboto" w:hAnsi="Roboto" w:cs="Arial"/>
+          <w:sz w:val="28"/>
+          <w:szCs w:val="28"/>
         </w:rPr>
         <w:lastRenderedPageBreak/>
-        <w:t>Brand: Dr. Martens</w:t>
-      </w:r>
-    </w:p>
-    <w:p>
-      <w:pPr>
-        <w:rPr>
-          <w:rFonts w:ascii="Arial" w:hAnsi="Arial" w:cs="Arial"/>
-          <w:sz w:val="24"/>
-          <w:szCs w:val="24"/>
-        </w:rPr>
-      </w:pPr>
-      <w:r>
-        <w:rPr>
-          <w:rFonts w:ascii="Arial" w:hAnsi="Arial" w:cs="Arial"/>
-          <w:sz w:val="24"/>
-          <w:szCs w:val="24"/>
+        <w:t xml:space="preserve">Color: Pink </w:t>
+      </w:r>
+    </w:p>
+    <w:p>
+      <w:pPr>
+        <w:rPr>
+          <w:rFonts w:ascii="Roboto" w:hAnsi="Roboto" w:cs="Arial"/>
+          <w:sz w:val="28"/>
+          <w:szCs w:val="28"/>
+        </w:rPr>
+      </w:pPr>
+      <w:r>
+        <w:rPr>
+          <w:rFonts w:ascii="Roboto" w:hAnsi="Roboto" w:cs="Arial"/>
+          <w:sz w:val="28"/>
+          <w:szCs w:val="28"/>
+        </w:rPr>
+        <w:t xml:space="preserve">Size: S </w:t>
+      </w:r>
+    </w:p>
+    <w:p>
+      <w:pPr>
+        <w:rPr>
+          <w:rFonts w:ascii="Roboto" w:hAnsi="Roboto" w:cs="Arial"/>
+          <w:sz w:val="28"/>
+          <w:szCs w:val="28"/>
+        </w:rPr>
+      </w:pPr>
+      <w:r>
+        <w:rPr>
+          <w:rFonts w:ascii="Roboto" w:hAnsi="Roboto" w:cs="Arial"/>
+          <w:sz w:val="28"/>
+          <w:szCs w:val="28"/>
+        </w:rPr>
+        <w:t>Category: Dress</w:t>
+      </w:r>
+    </w:p>
+    <w:p>
+      <w:pPr>
+        <w:rPr>
+          <w:rFonts w:ascii="Roboto" w:hAnsi="Roboto" w:cs="Arial"/>
+          <w:sz w:val="28"/>
+          <w:szCs w:val="28"/>
+        </w:rPr>
+      </w:pPr>
+    </w:p>
+    <w:p>
+      <w:pPr>
+        <w:rPr>
+          <w:rFonts w:ascii="Roboto" w:hAnsi="Roboto" w:cs="Arial"/>
+          <w:sz w:val="28"/>
+          <w:szCs w:val="28"/>
+        </w:rPr>
+      </w:pPr>
+      <w:r>
+        <w:rPr>
+          <w:rFonts w:ascii="Roboto" w:hAnsi="Roboto" w:cs="Arial"/>
+          <w:sz w:val="28"/>
+          <w:szCs w:val="28"/>
+        </w:rPr>
+        <w:t xml:space="preserve">Name: Black Tank Top </w:t>
+      </w:r>
+    </w:p>
+    <w:p>
+      <w:pPr>
+        <w:rPr>
+          <w:rFonts w:ascii="Roboto" w:hAnsi="Roboto" w:cs="Arial"/>
+          <w:sz w:val="28"/>
+          <w:szCs w:val="28"/>
+        </w:rPr>
+      </w:pPr>
+      <w:r>
+        <w:rPr>
+          <w:rFonts w:ascii="Roboto" w:hAnsi="Roboto" w:cs="Arial"/>
+          <w:sz w:val="28"/>
+          <w:szCs w:val="28"/>
+        </w:rPr>
+        <w:t xml:space="preserve">Brand: Nike </w:t>
+      </w:r>
+    </w:p>
+    <w:p>
+      <w:pPr>
+        <w:rPr>
+          <w:rFonts w:ascii="Roboto" w:hAnsi="Roboto" w:cs="Arial"/>
+          <w:sz w:val="28"/>
+          <w:szCs w:val="28"/>
+        </w:rPr>
+      </w:pPr>
+      <w:r>
+        <w:rPr>
+          <w:rFonts w:ascii="Roboto" w:hAnsi="Roboto" w:cs="Arial"/>
+          <w:sz w:val="28"/>
+          <w:szCs w:val="28"/>
         </w:rPr>
         <w:t xml:space="preserve">Color: Black </w:t>
       </w:r>
@@ -504,37 +908,490 @@
     <w:p>
       <w:pPr>
         <w:rPr>
-          <w:rFonts w:ascii="Arial" w:hAnsi="Arial" w:cs="Arial"/>
-          <w:sz w:val="24"/>
-          <w:szCs w:val="24"/>
-        </w:rPr>
-      </w:pPr>
-      <w:r>
-        <w:rPr>
-          <w:rFonts w:ascii="Arial" w:hAnsi="Arial" w:cs="Arial"/>
-          <w:sz w:val="24"/>
-          <w:szCs w:val="24"/>
-        </w:rPr>
-        <w:t xml:space="preserve">Category: Boots </w:t>
-      </w:r>
-    </w:p>
-    <w:p>
-      <w:pPr>
-        <w:rPr>
-          <w:rFonts w:ascii="Arial" w:hAnsi="Arial" w:cs="Arial"/>
-          <w:sz w:val="24"/>
-          <w:szCs w:val="24"/>
-        </w:rPr>
-      </w:pPr>
-    </w:p>
-    <w:p>
-      <w:pPr>
-        <w:rPr>
-          <w:rFonts w:ascii="Arial" w:hAnsi="Arial" w:cs="Arial"/>
-          <w:sz w:val="24"/>
-          <w:szCs w:val="24"/>
-        </w:rPr>
-      </w:pPr>
+          <w:rFonts w:ascii="Roboto" w:hAnsi="Roboto" w:cs="Arial"/>
+          <w:sz w:val="28"/>
+          <w:szCs w:val="28"/>
+        </w:rPr>
+      </w:pPr>
+      <w:r>
+        <w:rPr>
+          <w:rFonts w:ascii="Roboto" w:hAnsi="Roboto" w:cs="Arial"/>
+          <w:sz w:val="28"/>
+          <w:szCs w:val="28"/>
+        </w:rPr>
+        <w:t xml:space="preserve">Size: XS </w:t>
+      </w:r>
+    </w:p>
+    <w:p>
+      <w:pPr>
+        <w:rPr>
+          <w:rFonts w:ascii="Roboto" w:hAnsi="Roboto" w:cs="Arial"/>
+          <w:sz w:val="28"/>
+          <w:szCs w:val="28"/>
+        </w:rPr>
+      </w:pPr>
+      <w:r>
+        <w:rPr>
+          <w:rFonts w:ascii="Roboto" w:hAnsi="Roboto" w:cs="Arial"/>
+          <w:sz w:val="28"/>
+          <w:szCs w:val="28"/>
+        </w:rPr>
+        <w:t xml:space="preserve">Category: Tank Top </w:t>
+      </w:r>
+    </w:p>
+    <w:p>
+      <w:pPr>
+        <w:rPr>
+          <w:rFonts w:ascii="Roboto" w:hAnsi="Roboto" w:cs="Arial"/>
+          <w:sz w:val="28"/>
+          <w:szCs w:val="28"/>
+        </w:rPr>
+      </w:pPr>
+    </w:p>
+    <w:p>
+      <w:pPr>
+        <w:rPr>
+          <w:rFonts w:ascii="Roboto" w:hAnsi="Roboto" w:cs="Arial"/>
+          <w:sz w:val="28"/>
+          <w:szCs w:val="28"/>
+        </w:rPr>
+      </w:pPr>
+      <w:r>
+        <w:rPr>
+          <w:rFonts w:ascii="Roboto" w:hAnsi="Roboto" w:cs="Arial"/>
+          <w:sz w:val="28"/>
+          <w:szCs w:val="28"/>
+        </w:rPr>
+        <w:t xml:space="preserve">Name: Long Sleeve Plaid Shirt </w:t>
+      </w:r>
+    </w:p>
+    <w:p>
+      <w:pPr>
+        <w:rPr>
+          <w:rFonts w:ascii="Roboto" w:hAnsi="Roboto" w:cs="Arial"/>
+          <w:sz w:val="28"/>
+          <w:szCs w:val="28"/>
+        </w:rPr>
+      </w:pPr>
+      <w:r>
+        <w:rPr>
+          <w:rFonts w:ascii="Roboto" w:hAnsi="Roboto" w:cs="Arial"/>
+          <w:sz w:val="28"/>
+          <w:szCs w:val="28"/>
+        </w:rPr>
+        <w:t xml:space="preserve">Brand: Gap </w:t>
+      </w:r>
+    </w:p>
+    <w:p>
+      <w:pPr>
+        <w:rPr>
+          <w:rFonts w:ascii="Roboto" w:hAnsi="Roboto" w:cs="Arial"/>
+          <w:sz w:val="28"/>
+          <w:szCs w:val="28"/>
+        </w:rPr>
+      </w:pPr>
+      <w:r>
+        <w:rPr>
+          <w:rFonts w:ascii="Roboto" w:hAnsi="Roboto" w:cs="Arial"/>
+          <w:sz w:val="28"/>
+          <w:szCs w:val="28"/>
+        </w:rPr>
+        <w:t xml:space="preserve">Color: Red and Black </w:t>
+      </w:r>
+    </w:p>
+    <w:p>
+      <w:pPr>
+        <w:rPr>
+          <w:rFonts w:ascii="Roboto" w:hAnsi="Roboto" w:cs="Arial"/>
+          <w:sz w:val="28"/>
+          <w:szCs w:val="28"/>
+        </w:rPr>
+      </w:pPr>
+      <w:r>
+        <w:rPr>
+          <w:rFonts w:ascii="Roboto" w:hAnsi="Roboto" w:cs="Arial"/>
+          <w:sz w:val="28"/>
+          <w:szCs w:val="28"/>
+        </w:rPr>
+        <w:t xml:space="preserve">Size: XL </w:t>
+      </w:r>
+    </w:p>
+    <w:p>
+      <w:pPr>
+        <w:rPr>
+          <w:rFonts w:ascii="Roboto" w:hAnsi="Roboto" w:cs="Arial"/>
+          <w:sz w:val="28"/>
+          <w:szCs w:val="28"/>
+        </w:rPr>
+      </w:pPr>
+      <w:r>
+        <w:rPr>
+          <w:rFonts w:ascii="Roboto" w:hAnsi="Roboto" w:cs="Arial"/>
+          <w:sz w:val="28"/>
+          <w:szCs w:val="28"/>
+        </w:rPr>
+        <w:t xml:space="preserve">Category: Long Sleeve </w:t>
+      </w:r>
+    </w:p>
+    <w:p>
+      <w:pPr>
+        <w:rPr>
+          <w:rFonts w:ascii="Roboto" w:hAnsi="Roboto" w:cs="Arial"/>
+          <w:sz w:val="28"/>
+          <w:szCs w:val="28"/>
+        </w:rPr>
+      </w:pPr>
+    </w:p>
+    <w:p>
+      <w:pPr>
+        <w:rPr>
+          <w:rFonts w:ascii="Roboto" w:hAnsi="Roboto" w:cs="Arial"/>
+          <w:sz w:val="28"/>
+          <w:szCs w:val="28"/>
+        </w:rPr>
+      </w:pPr>
+      <w:r>
+        <w:rPr>
+          <w:rFonts w:ascii="Roboto" w:hAnsi="Roboto" w:cs="Arial"/>
+          <w:sz w:val="28"/>
+          <w:szCs w:val="28"/>
+        </w:rPr>
+        <w:t xml:space="preserve">Name: V-neck T-shirt </w:t>
+      </w:r>
+    </w:p>
+    <w:p>
+      <w:pPr>
+        <w:rPr>
+          <w:rFonts w:ascii="Roboto" w:hAnsi="Roboto" w:cs="Arial"/>
+          <w:sz w:val="28"/>
+          <w:szCs w:val="28"/>
+        </w:rPr>
+      </w:pPr>
+      <w:r>
+        <w:rPr>
+          <w:rFonts w:ascii="Roboto" w:hAnsi="Roboto" w:cs="Arial"/>
+          <w:sz w:val="28"/>
+          <w:szCs w:val="28"/>
+        </w:rPr>
+        <w:t xml:space="preserve">Brand: Levi's </w:t>
+      </w:r>
+    </w:p>
+    <w:p>
+      <w:pPr>
+        <w:rPr>
+          <w:rFonts w:ascii="Roboto" w:hAnsi="Roboto" w:cs="Arial"/>
+          <w:sz w:val="28"/>
+          <w:szCs w:val="28"/>
+        </w:rPr>
+      </w:pPr>
+      <w:r>
+        <w:rPr>
+          <w:rFonts w:ascii="Roboto" w:hAnsi="Roboto" w:cs="Arial"/>
+          <w:sz w:val="28"/>
+          <w:szCs w:val="28"/>
+        </w:rPr>
+        <w:t xml:space="preserve">Color: Gray </w:t>
+      </w:r>
+    </w:p>
+    <w:p>
+      <w:pPr>
+        <w:rPr>
+          <w:rFonts w:ascii="Roboto" w:hAnsi="Roboto" w:cs="Arial"/>
+          <w:sz w:val="28"/>
+          <w:szCs w:val="28"/>
+        </w:rPr>
+      </w:pPr>
+      <w:r>
+        <w:rPr>
+          <w:rFonts w:ascii="Roboto" w:hAnsi="Roboto" w:cs="Arial"/>
+          <w:sz w:val="28"/>
+          <w:szCs w:val="28"/>
+        </w:rPr>
+        <w:t xml:space="preserve">Size: M </w:t>
+      </w:r>
+    </w:p>
+    <w:p>
+      <w:pPr>
+        <w:rPr>
+          <w:rFonts w:ascii="Roboto" w:hAnsi="Roboto" w:cs="Arial"/>
+          <w:sz w:val="28"/>
+          <w:szCs w:val="28"/>
+        </w:rPr>
+      </w:pPr>
+      <w:r>
+        <w:rPr>
+          <w:rFonts w:ascii="Roboto" w:hAnsi="Roboto" w:cs="Arial"/>
+          <w:sz w:val="28"/>
+          <w:szCs w:val="28"/>
+        </w:rPr>
+        <w:t xml:space="preserve">Category: Shirt </w:t>
+      </w:r>
+    </w:p>
+    <w:p>
+      <w:pPr>
+        <w:rPr>
+          <w:rFonts w:ascii="Roboto" w:hAnsi="Roboto" w:cs="Arial"/>
+          <w:sz w:val="28"/>
+          <w:szCs w:val="28"/>
+        </w:rPr>
+      </w:pPr>
+    </w:p>
+    <w:p>
+      <w:pPr>
+        <w:rPr>
+          <w:rFonts w:ascii="Roboto" w:hAnsi="Roboto" w:cs="Arial"/>
+          <w:sz w:val="28"/>
+          <w:szCs w:val="28"/>
+        </w:rPr>
+      </w:pPr>
+      <w:r>
+        <w:rPr>
+          <w:rFonts w:ascii="Roboto" w:hAnsi="Roboto" w:cs="Arial"/>
+          <w:sz w:val="28"/>
+          <w:szCs w:val="28"/>
+        </w:rPr>
+        <w:t xml:space="preserve">Name: Sleeveless Summer Dress </w:t>
+      </w:r>
+    </w:p>
+    <w:p>
+      <w:pPr>
+        <w:rPr>
+          <w:rFonts w:ascii="Roboto" w:hAnsi="Roboto" w:cs="Arial"/>
+          <w:sz w:val="28"/>
+          <w:szCs w:val="28"/>
+        </w:rPr>
+      </w:pPr>
+      <w:r>
+        <w:rPr>
+          <w:rFonts w:ascii="Roboto" w:hAnsi="Roboto" w:cs="Arial"/>
+          <w:sz w:val="28"/>
+          <w:szCs w:val="28"/>
+        </w:rPr>
+        <w:t xml:space="preserve">Brand: Zara </w:t>
+      </w:r>
+    </w:p>
+    <w:p>
+      <w:pPr>
+        <w:rPr>
+          <w:rFonts w:ascii="Roboto" w:hAnsi="Roboto" w:cs="Arial"/>
+          <w:sz w:val="28"/>
+          <w:szCs w:val="28"/>
+        </w:rPr>
+      </w:pPr>
+      <w:r>
+        <w:rPr>
+          <w:rFonts w:ascii="Roboto" w:hAnsi="Roboto" w:cs="Arial"/>
+          <w:sz w:val="28"/>
+          <w:szCs w:val="28"/>
+        </w:rPr>
+        <w:t xml:space="preserve">Color: Yellow </w:t>
+      </w:r>
+    </w:p>
+    <w:p>
+      <w:pPr>
+        <w:rPr>
+          <w:rFonts w:ascii="Roboto" w:hAnsi="Roboto" w:cs="Arial"/>
+          <w:sz w:val="28"/>
+          <w:szCs w:val="28"/>
+        </w:rPr>
+      </w:pPr>
+      <w:r>
+        <w:rPr>
+          <w:rFonts w:ascii="Roboto" w:hAnsi="Roboto" w:cs="Arial"/>
+          <w:sz w:val="28"/>
+          <w:szCs w:val="28"/>
+        </w:rPr>
+        <w:lastRenderedPageBreak/>
+        <w:t xml:space="preserve">Size: S Category: Dress </w:t>
+      </w:r>
+    </w:p>
+    <w:p>
+      <w:pPr>
+        <w:rPr>
+          <w:rFonts w:ascii="Roboto" w:hAnsi="Roboto" w:cs="Arial"/>
+          <w:sz w:val="28"/>
+          <w:szCs w:val="28"/>
+        </w:rPr>
+      </w:pPr>
+    </w:p>
+    <w:p>
+      <w:pPr>
+        <w:rPr>
+          <w:rFonts w:ascii="Roboto" w:hAnsi="Roboto" w:cs="Arial"/>
+          <w:sz w:val="28"/>
+          <w:szCs w:val="28"/>
+        </w:rPr>
+      </w:pPr>
+      <w:r>
+        <w:rPr>
+          <w:rFonts w:ascii="Roboto" w:hAnsi="Roboto" w:cs="Arial"/>
+          <w:sz w:val="28"/>
+          <w:szCs w:val="28"/>
+        </w:rPr>
+        <w:t xml:space="preserve">Name: White Tank Top </w:t>
+      </w:r>
+    </w:p>
+    <w:p>
+      <w:pPr>
+        <w:rPr>
+          <w:rFonts w:ascii="Roboto" w:hAnsi="Roboto" w:cs="Arial"/>
+          <w:sz w:val="28"/>
+          <w:szCs w:val="28"/>
+        </w:rPr>
+      </w:pPr>
+      <w:r>
+        <w:rPr>
+          <w:rFonts w:ascii="Roboto" w:hAnsi="Roboto" w:cs="Arial"/>
+          <w:sz w:val="28"/>
+          <w:szCs w:val="28"/>
+        </w:rPr>
+        <w:t xml:space="preserve">Brand: Adidas </w:t>
+      </w:r>
+    </w:p>
+    <w:p>
+      <w:pPr>
+        <w:rPr>
+          <w:rFonts w:ascii="Roboto" w:hAnsi="Roboto" w:cs="Arial"/>
+          <w:sz w:val="28"/>
+          <w:szCs w:val="28"/>
+        </w:rPr>
+      </w:pPr>
+      <w:r>
+        <w:rPr>
+          <w:rFonts w:ascii="Roboto" w:hAnsi="Roboto" w:cs="Arial"/>
+          <w:sz w:val="28"/>
+          <w:szCs w:val="28"/>
+        </w:rPr>
+        <w:t xml:space="preserve">Color: White </w:t>
+      </w:r>
+    </w:p>
+    <w:p>
+      <w:pPr>
+        <w:rPr>
+          <w:rFonts w:ascii="Roboto" w:hAnsi="Roboto" w:cs="Arial"/>
+          <w:sz w:val="28"/>
+          <w:szCs w:val="28"/>
+        </w:rPr>
+      </w:pPr>
+      <w:r>
+        <w:rPr>
+          <w:rFonts w:ascii="Roboto" w:hAnsi="Roboto" w:cs="Arial"/>
+          <w:sz w:val="28"/>
+          <w:szCs w:val="28"/>
+        </w:rPr>
+        <w:t xml:space="preserve">Size: L </w:t>
+      </w:r>
+    </w:p>
+    <w:p>
+      <w:pPr>
+        <w:rPr>
+          <w:rFonts w:ascii="Roboto" w:hAnsi="Roboto" w:cs="Arial"/>
+          <w:sz w:val="28"/>
+          <w:szCs w:val="28"/>
+        </w:rPr>
+      </w:pPr>
+      <w:r>
+        <w:rPr>
+          <w:rFonts w:ascii="Roboto" w:hAnsi="Roboto" w:cs="Arial"/>
+          <w:sz w:val="28"/>
+          <w:szCs w:val="28"/>
+        </w:rPr>
+        <w:t xml:space="preserve">Category: Tank Top </w:t>
+      </w:r>
+    </w:p>
+    <w:p>
+      <w:pPr>
+        <w:rPr>
+          <w:rFonts w:ascii="Roboto" w:hAnsi="Roboto" w:cs="Arial"/>
+          <w:sz w:val="28"/>
+          <w:szCs w:val="28"/>
+        </w:rPr>
+      </w:pPr>
+    </w:p>
+    <w:p>
+      <w:pPr>
+        <w:rPr>
+          <w:rFonts w:ascii="Roboto" w:hAnsi="Roboto" w:cs="Arial"/>
+          <w:sz w:val="28"/>
+          <w:szCs w:val="28"/>
+        </w:rPr>
+      </w:pPr>
+      <w:r>
+        <w:rPr>
+          <w:rFonts w:ascii="Roboto" w:hAnsi="Roboto" w:cs="Arial"/>
+          <w:sz w:val="28"/>
+          <w:szCs w:val="28"/>
+        </w:rPr>
+        <w:t xml:space="preserve">Name: Button-up Long Sleeve Shirt </w:t>
+      </w:r>
+    </w:p>
+    <w:p>
+      <w:pPr>
+        <w:rPr>
+          <w:rFonts w:ascii="Roboto" w:hAnsi="Roboto" w:cs="Arial"/>
+          <w:sz w:val="28"/>
+          <w:szCs w:val="28"/>
+        </w:rPr>
+      </w:pPr>
+      <w:r>
+        <w:rPr>
+          <w:rFonts w:ascii="Roboto" w:hAnsi="Roboto" w:cs="Arial"/>
+          <w:sz w:val="28"/>
+          <w:szCs w:val="28"/>
+        </w:rPr>
+        <w:t xml:space="preserve">Brand: Tommy Hilfiger </w:t>
+      </w:r>
+    </w:p>
+    <w:p>
+      <w:pPr>
+        <w:rPr>
+          <w:rFonts w:ascii="Roboto" w:hAnsi="Roboto" w:cs="Arial"/>
+          <w:sz w:val="28"/>
+          <w:szCs w:val="28"/>
+        </w:rPr>
+      </w:pPr>
+      <w:r>
+        <w:rPr>
+          <w:rFonts w:ascii="Roboto" w:hAnsi="Roboto" w:cs="Arial"/>
+          <w:sz w:val="28"/>
+          <w:szCs w:val="28"/>
+        </w:rPr>
+        <w:t xml:space="preserve">Color: Blue </w:t>
+      </w:r>
+    </w:p>
+    <w:p>
+      <w:pPr>
+        <w:rPr>
+          <w:rFonts w:ascii="Roboto" w:hAnsi="Roboto" w:cs="Arial"/>
+          <w:sz w:val="28"/>
+          <w:szCs w:val="28"/>
+        </w:rPr>
+      </w:pPr>
+      <w:r>
+        <w:rPr>
+          <w:rFonts w:ascii="Roboto" w:hAnsi="Roboto" w:cs="Arial"/>
+          <w:sz w:val="28"/>
+          <w:szCs w:val="28"/>
+        </w:rPr>
+        <w:t xml:space="preserve">Size: L </w:t>
+      </w:r>
+    </w:p>
+    <w:p>
+      <w:pPr>
+        <w:rPr>
+          <w:rFonts w:ascii="Roboto" w:hAnsi="Roboto" w:cs="Arial"/>
+          <w:sz w:val="28"/>
+          <w:szCs w:val="28"/>
+        </w:rPr>
+      </w:pPr>
+      <w:r>
+        <w:rPr>
+          <w:rFonts w:ascii="Roboto" w:hAnsi="Roboto" w:cs="Arial"/>
+          <w:sz w:val="28"/>
+          <w:szCs w:val="28"/>
+        </w:rPr>
+        <w:t>Category: Long Sleeve</w:t>
+      </w:r>
     </w:p>
     <w:sectPr>
       <w:pgSz w:w="12240" w:h="15840"/>

</xml_diff>

<commit_message>
Add and remove items on accessory tab
</commit_message>
<xml_diff>
--- a/Items sample.docx
+++ b/Items sample.docx
@@ -1392,6 +1392,907 @@
         </w:rPr>
         <w:t>Category: Long Sleeve</w:t>
       </w:r>
+    </w:p>
+    <w:p>
+      <w:pPr>
+        <w:rPr>
+          <w:rFonts w:ascii="Roboto" w:hAnsi="Roboto" w:cs="Arial"/>
+          <w:sz w:val="28"/>
+          <w:szCs w:val="28"/>
+        </w:rPr>
+      </w:pPr>
+    </w:p>
+    <w:p>
+      <w:pPr>
+        <w:rPr>
+          <w:rFonts w:ascii="Roboto" w:hAnsi="Roboto" w:cs="Arial"/>
+          <w:sz w:val="28"/>
+          <w:szCs w:val="28"/>
+        </w:rPr>
+      </w:pPr>
+    </w:p>
+    <w:p>
+      <w:pPr>
+        <w:rPr>
+          <w:rFonts w:ascii="Roboto" w:hAnsi="Roboto" w:cs="Arial"/>
+          <w:sz w:val="28"/>
+          <w:szCs w:val="28"/>
+        </w:rPr>
+      </w:pPr>
+    </w:p>
+    <w:p>
+      <w:pPr>
+        <w:rPr>
+          <w:rFonts w:ascii="Roboto" w:hAnsi="Roboto" w:cs="Arial"/>
+          <w:sz w:val="28"/>
+          <w:szCs w:val="28"/>
+        </w:rPr>
+      </w:pPr>
+      <w:r>
+        <w:rPr>
+          <w:rFonts w:ascii="Roboto" w:hAnsi="Roboto" w:cs="Arial"/>
+          <w:sz w:val="28"/>
+          <w:szCs w:val="28"/>
+        </w:rPr>
+        <w:t>BOTTOM CLOTHINGS</w:t>
+      </w:r>
+    </w:p>
+    <w:p>
+      <w:pPr>
+        <w:rPr>
+          <w:rFonts w:ascii="Roboto" w:hAnsi="Roboto" w:cs="Arial"/>
+          <w:sz w:val="28"/>
+          <w:szCs w:val="28"/>
+        </w:rPr>
+      </w:pPr>
+    </w:p>
+    <w:p>
+      <w:pPr>
+        <w:rPr>
+          <w:rFonts w:ascii="Roboto" w:hAnsi="Roboto" w:cs="Arial"/>
+          <w:sz w:val="28"/>
+          <w:szCs w:val="28"/>
+        </w:rPr>
+      </w:pPr>
+      <w:r>
+        <w:rPr>
+          <w:rFonts w:ascii="Roboto" w:hAnsi="Roboto" w:cs="Arial"/>
+          <w:sz w:val="28"/>
+          <w:szCs w:val="28"/>
+        </w:rPr>
+        <w:t xml:space="preserve">Name: Slim Fit Jeans </w:t>
+      </w:r>
+    </w:p>
+    <w:p>
+      <w:pPr>
+        <w:rPr>
+          <w:rFonts w:ascii="Roboto" w:hAnsi="Roboto" w:cs="Arial"/>
+          <w:sz w:val="28"/>
+          <w:szCs w:val="28"/>
+        </w:rPr>
+      </w:pPr>
+      <w:r>
+        <w:rPr>
+          <w:rFonts w:ascii="Roboto" w:hAnsi="Roboto" w:cs="Arial"/>
+          <w:sz w:val="28"/>
+          <w:szCs w:val="28"/>
+        </w:rPr>
+        <w:t xml:space="preserve">Brand: Levi's </w:t>
+      </w:r>
+    </w:p>
+    <w:p>
+      <w:pPr>
+        <w:rPr>
+          <w:rFonts w:ascii="Roboto" w:hAnsi="Roboto" w:cs="Arial"/>
+          <w:sz w:val="28"/>
+          <w:szCs w:val="28"/>
+        </w:rPr>
+      </w:pPr>
+      <w:r>
+        <w:rPr>
+          <w:rFonts w:ascii="Roboto" w:hAnsi="Roboto" w:cs="Arial"/>
+          <w:sz w:val="28"/>
+          <w:szCs w:val="28"/>
+        </w:rPr>
+        <w:t xml:space="preserve">Color: Blue </w:t>
+      </w:r>
+    </w:p>
+    <w:p>
+      <w:pPr>
+        <w:rPr>
+          <w:rFonts w:ascii="Roboto" w:hAnsi="Roboto" w:cs="Arial"/>
+          <w:sz w:val="28"/>
+          <w:szCs w:val="28"/>
+        </w:rPr>
+      </w:pPr>
+      <w:r>
+        <w:rPr>
+          <w:rFonts w:ascii="Roboto" w:hAnsi="Roboto" w:cs="Arial"/>
+          <w:sz w:val="28"/>
+          <w:szCs w:val="28"/>
+        </w:rPr>
+        <w:t xml:space="preserve">Size: M </w:t>
+      </w:r>
+    </w:p>
+    <w:p>
+      <w:pPr>
+        <w:rPr>
+          <w:rFonts w:ascii="Roboto" w:hAnsi="Roboto" w:cs="Arial"/>
+          <w:sz w:val="28"/>
+          <w:szCs w:val="28"/>
+        </w:rPr>
+      </w:pPr>
+      <w:r>
+        <w:rPr>
+          <w:rFonts w:ascii="Roboto" w:hAnsi="Roboto" w:cs="Arial"/>
+          <w:sz w:val="28"/>
+          <w:szCs w:val="28"/>
+        </w:rPr>
+        <w:t xml:space="preserve">Category: Pants </w:t>
+      </w:r>
+    </w:p>
+    <w:p>
+      <w:pPr>
+        <w:rPr>
+          <w:rFonts w:ascii="Roboto" w:hAnsi="Roboto" w:cs="Arial"/>
+          <w:sz w:val="28"/>
+          <w:szCs w:val="28"/>
+        </w:rPr>
+      </w:pPr>
+    </w:p>
+    <w:p>
+      <w:pPr>
+        <w:rPr>
+          <w:rFonts w:ascii="Roboto" w:hAnsi="Roboto" w:cs="Arial"/>
+          <w:sz w:val="28"/>
+          <w:szCs w:val="28"/>
+        </w:rPr>
+      </w:pPr>
+      <w:r>
+        <w:rPr>
+          <w:rFonts w:ascii="Roboto" w:hAnsi="Roboto" w:cs="Arial"/>
+          <w:sz w:val="28"/>
+          <w:szCs w:val="28"/>
+        </w:rPr>
+        <w:t xml:space="preserve">Name: A-Line Skirt </w:t>
+      </w:r>
+    </w:p>
+    <w:p>
+      <w:pPr>
+        <w:rPr>
+          <w:rFonts w:ascii="Roboto" w:hAnsi="Roboto" w:cs="Arial"/>
+          <w:sz w:val="28"/>
+          <w:szCs w:val="28"/>
+        </w:rPr>
+      </w:pPr>
+      <w:r>
+        <w:rPr>
+          <w:rFonts w:ascii="Roboto" w:hAnsi="Roboto" w:cs="Arial"/>
+          <w:sz w:val="28"/>
+          <w:szCs w:val="28"/>
+        </w:rPr>
+        <w:lastRenderedPageBreak/>
+        <w:t xml:space="preserve">Brand: H&amp;M </w:t>
+      </w:r>
+    </w:p>
+    <w:p>
+      <w:pPr>
+        <w:rPr>
+          <w:rFonts w:ascii="Roboto" w:hAnsi="Roboto" w:cs="Arial"/>
+          <w:sz w:val="28"/>
+          <w:szCs w:val="28"/>
+        </w:rPr>
+      </w:pPr>
+      <w:r>
+        <w:rPr>
+          <w:rFonts w:ascii="Roboto" w:hAnsi="Roboto" w:cs="Arial"/>
+          <w:sz w:val="28"/>
+          <w:szCs w:val="28"/>
+        </w:rPr>
+        <w:t xml:space="preserve">Color: Black </w:t>
+      </w:r>
+    </w:p>
+    <w:p>
+      <w:pPr>
+        <w:rPr>
+          <w:rFonts w:ascii="Roboto" w:hAnsi="Roboto" w:cs="Arial"/>
+          <w:sz w:val="28"/>
+          <w:szCs w:val="28"/>
+        </w:rPr>
+      </w:pPr>
+      <w:r>
+        <w:rPr>
+          <w:rFonts w:ascii="Roboto" w:hAnsi="Roboto" w:cs="Arial"/>
+          <w:sz w:val="28"/>
+          <w:szCs w:val="28"/>
+        </w:rPr>
+        <w:t xml:space="preserve">Size: S </w:t>
+      </w:r>
+    </w:p>
+    <w:p>
+      <w:pPr>
+        <w:rPr>
+          <w:rFonts w:ascii="Roboto" w:hAnsi="Roboto" w:cs="Arial"/>
+          <w:sz w:val="28"/>
+          <w:szCs w:val="28"/>
+        </w:rPr>
+      </w:pPr>
+      <w:r>
+        <w:rPr>
+          <w:rFonts w:ascii="Roboto" w:hAnsi="Roboto" w:cs="Arial"/>
+          <w:sz w:val="28"/>
+          <w:szCs w:val="28"/>
+        </w:rPr>
+        <w:t xml:space="preserve">Category: Skirt </w:t>
+      </w:r>
+    </w:p>
+    <w:p>
+      <w:pPr>
+        <w:rPr>
+          <w:rFonts w:ascii="Roboto" w:hAnsi="Roboto" w:cs="Arial"/>
+          <w:sz w:val="28"/>
+          <w:szCs w:val="28"/>
+        </w:rPr>
+      </w:pPr>
+    </w:p>
+    <w:p>
+      <w:pPr>
+        <w:rPr>
+          <w:rFonts w:ascii="Roboto" w:hAnsi="Roboto" w:cs="Arial"/>
+          <w:sz w:val="28"/>
+          <w:szCs w:val="28"/>
+        </w:rPr>
+      </w:pPr>
+      <w:r>
+        <w:rPr>
+          <w:rFonts w:ascii="Roboto" w:hAnsi="Roboto" w:cs="Arial"/>
+          <w:sz w:val="28"/>
+          <w:szCs w:val="28"/>
+        </w:rPr>
+        <w:t xml:space="preserve">Name: Cargo Shorts </w:t>
+      </w:r>
+    </w:p>
+    <w:p>
+      <w:pPr>
+        <w:rPr>
+          <w:rFonts w:ascii="Roboto" w:hAnsi="Roboto" w:cs="Arial"/>
+          <w:sz w:val="28"/>
+          <w:szCs w:val="28"/>
+        </w:rPr>
+      </w:pPr>
+      <w:r>
+        <w:rPr>
+          <w:rFonts w:ascii="Roboto" w:hAnsi="Roboto" w:cs="Arial"/>
+          <w:sz w:val="28"/>
+          <w:szCs w:val="28"/>
+        </w:rPr>
+        <w:t xml:space="preserve">Brand: Abercrombie &amp; Fitch </w:t>
+      </w:r>
+    </w:p>
+    <w:p>
+      <w:pPr>
+        <w:rPr>
+          <w:rFonts w:ascii="Roboto" w:hAnsi="Roboto" w:cs="Arial"/>
+          <w:sz w:val="28"/>
+          <w:szCs w:val="28"/>
+        </w:rPr>
+      </w:pPr>
+      <w:r>
+        <w:rPr>
+          <w:rFonts w:ascii="Roboto" w:hAnsi="Roboto" w:cs="Arial"/>
+          <w:sz w:val="28"/>
+          <w:szCs w:val="28"/>
+        </w:rPr>
+        <w:t xml:space="preserve">Color: Khaki </w:t>
+      </w:r>
+    </w:p>
+    <w:p>
+      <w:pPr>
+        <w:rPr>
+          <w:rFonts w:ascii="Roboto" w:hAnsi="Roboto" w:cs="Arial"/>
+          <w:sz w:val="28"/>
+          <w:szCs w:val="28"/>
+        </w:rPr>
+      </w:pPr>
+      <w:r>
+        <w:rPr>
+          <w:rFonts w:ascii="Roboto" w:hAnsi="Roboto" w:cs="Arial"/>
+          <w:sz w:val="28"/>
+          <w:szCs w:val="28"/>
+        </w:rPr>
+        <w:t xml:space="preserve">Size: L </w:t>
+      </w:r>
+    </w:p>
+    <w:p>
+      <w:pPr>
+        <w:rPr>
+          <w:rFonts w:ascii="Roboto" w:hAnsi="Roboto" w:cs="Arial"/>
+          <w:sz w:val="28"/>
+          <w:szCs w:val="28"/>
+        </w:rPr>
+      </w:pPr>
+      <w:r>
+        <w:rPr>
+          <w:rFonts w:ascii="Roboto" w:hAnsi="Roboto" w:cs="Arial"/>
+          <w:sz w:val="28"/>
+          <w:szCs w:val="28"/>
+        </w:rPr>
+        <w:t xml:space="preserve">Category: Shorts </w:t>
+      </w:r>
+    </w:p>
+    <w:p>
+      <w:pPr>
+        <w:rPr>
+          <w:rFonts w:ascii="Roboto" w:hAnsi="Roboto" w:cs="Arial"/>
+          <w:sz w:val="28"/>
+          <w:szCs w:val="28"/>
+        </w:rPr>
+      </w:pPr>
+    </w:p>
+    <w:p>
+      <w:pPr>
+        <w:rPr>
+          <w:rFonts w:ascii="Roboto" w:hAnsi="Roboto" w:cs="Arial"/>
+          <w:sz w:val="28"/>
+          <w:szCs w:val="28"/>
+        </w:rPr>
+      </w:pPr>
+      <w:r>
+        <w:rPr>
+          <w:rFonts w:ascii="Roboto" w:hAnsi="Roboto" w:cs="Arial"/>
+          <w:sz w:val="28"/>
+          <w:szCs w:val="28"/>
+        </w:rPr>
+        <w:t xml:space="preserve">Name: Skinny Pants </w:t>
+      </w:r>
+    </w:p>
+    <w:p>
+      <w:pPr>
+        <w:rPr>
+          <w:rFonts w:ascii="Roboto" w:hAnsi="Roboto" w:cs="Arial"/>
+          <w:sz w:val="28"/>
+          <w:szCs w:val="28"/>
+        </w:rPr>
+      </w:pPr>
+      <w:r>
+        <w:rPr>
+          <w:rFonts w:ascii="Roboto" w:hAnsi="Roboto" w:cs="Arial"/>
+          <w:sz w:val="28"/>
+          <w:szCs w:val="28"/>
+        </w:rPr>
+        <w:t xml:space="preserve">Brand: Zara </w:t>
+      </w:r>
+    </w:p>
+    <w:p>
+      <w:pPr>
+        <w:rPr>
+          <w:rFonts w:ascii="Roboto" w:hAnsi="Roboto" w:cs="Arial"/>
+          <w:sz w:val="28"/>
+          <w:szCs w:val="28"/>
+        </w:rPr>
+      </w:pPr>
+      <w:r>
+        <w:rPr>
+          <w:rFonts w:ascii="Roboto" w:hAnsi="Roboto" w:cs="Arial"/>
+          <w:sz w:val="28"/>
+          <w:szCs w:val="28"/>
+        </w:rPr>
+        <w:t xml:space="preserve">Color: Grey </w:t>
+      </w:r>
+    </w:p>
+    <w:p>
+      <w:pPr>
+        <w:rPr>
+          <w:rFonts w:ascii="Roboto" w:hAnsi="Roboto" w:cs="Arial"/>
+          <w:sz w:val="28"/>
+          <w:szCs w:val="28"/>
+        </w:rPr>
+      </w:pPr>
+      <w:r>
+        <w:rPr>
+          <w:rFonts w:ascii="Roboto" w:hAnsi="Roboto" w:cs="Arial"/>
+          <w:sz w:val="28"/>
+          <w:szCs w:val="28"/>
+        </w:rPr>
+        <w:t xml:space="preserve">Size: XS </w:t>
+      </w:r>
+    </w:p>
+    <w:p>
+      <w:pPr>
+        <w:rPr>
+          <w:rFonts w:ascii="Roboto" w:hAnsi="Roboto" w:cs="Arial"/>
+          <w:sz w:val="28"/>
+          <w:szCs w:val="28"/>
+        </w:rPr>
+      </w:pPr>
+      <w:r>
+        <w:rPr>
+          <w:rFonts w:ascii="Roboto" w:hAnsi="Roboto" w:cs="Arial"/>
+          <w:sz w:val="28"/>
+          <w:szCs w:val="28"/>
+        </w:rPr>
+        <w:t xml:space="preserve">Category: Pants </w:t>
+      </w:r>
+    </w:p>
+    <w:p>
+      <w:pPr>
+        <w:rPr>
+          <w:rFonts w:ascii="Roboto" w:hAnsi="Roboto" w:cs="Arial"/>
+          <w:sz w:val="28"/>
+          <w:szCs w:val="28"/>
+        </w:rPr>
+      </w:pPr>
+    </w:p>
+    <w:p>
+      <w:pPr>
+        <w:rPr>
+          <w:rFonts w:ascii="Roboto" w:hAnsi="Roboto" w:cs="Arial"/>
+          <w:sz w:val="28"/>
+          <w:szCs w:val="28"/>
+        </w:rPr>
+      </w:pPr>
+      <w:r>
+        <w:rPr>
+          <w:rFonts w:ascii="Roboto" w:hAnsi="Roboto" w:cs="Arial"/>
+          <w:sz w:val="28"/>
+          <w:szCs w:val="28"/>
+        </w:rPr>
+        <w:t xml:space="preserve">Name: Pleated Skirt </w:t>
+      </w:r>
+    </w:p>
+    <w:p>
+      <w:pPr>
+        <w:rPr>
+          <w:rFonts w:ascii="Roboto" w:hAnsi="Roboto" w:cs="Arial"/>
+          <w:sz w:val="28"/>
+          <w:szCs w:val="28"/>
+        </w:rPr>
+      </w:pPr>
+      <w:r>
+        <w:rPr>
+          <w:rFonts w:ascii="Roboto" w:hAnsi="Roboto" w:cs="Arial"/>
+          <w:sz w:val="28"/>
+          <w:szCs w:val="28"/>
+        </w:rPr>
+        <w:t xml:space="preserve">Brand: Forever 21 </w:t>
+      </w:r>
+    </w:p>
+    <w:p>
+      <w:pPr>
+        <w:rPr>
+          <w:rFonts w:ascii="Roboto" w:hAnsi="Roboto" w:cs="Arial"/>
+          <w:sz w:val="28"/>
+          <w:szCs w:val="28"/>
+        </w:rPr>
+      </w:pPr>
+      <w:r>
+        <w:rPr>
+          <w:rFonts w:ascii="Roboto" w:hAnsi="Roboto" w:cs="Arial"/>
+          <w:sz w:val="28"/>
+          <w:szCs w:val="28"/>
+        </w:rPr>
+        <w:t xml:space="preserve">Color: Red </w:t>
+      </w:r>
+    </w:p>
+    <w:p>
+      <w:pPr>
+        <w:rPr>
+          <w:rFonts w:ascii="Roboto" w:hAnsi="Roboto" w:cs="Arial"/>
+          <w:sz w:val="28"/>
+          <w:szCs w:val="28"/>
+        </w:rPr>
+      </w:pPr>
+      <w:r>
+        <w:rPr>
+          <w:rFonts w:ascii="Roboto" w:hAnsi="Roboto" w:cs="Arial"/>
+          <w:sz w:val="28"/>
+          <w:szCs w:val="28"/>
+        </w:rPr>
+        <w:t xml:space="preserve">Size: M </w:t>
+      </w:r>
+    </w:p>
+    <w:p>
+      <w:pPr>
+        <w:rPr>
+          <w:rFonts w:ascii="Roboto" w:hAnsi="Roboto" w:cs="Arial"/>
+          <w:sz w:val="28"/>
+          <w:szCs w:val="28"/>
+        </w:rPr>
+      </w:pPr>
+      <w:r>
+        <w:rPr>
+          <w:rFonts w:ascii="Roboto" w:hAnsi="Roboto" w:cs="Arial"/>
+          <w:sz w:val="28"/>
+          <w:szCs w:val="28"/>
+        </w:rPr>
+        <w:t xml:space="preserve">Category: Skirt </w:t>
+      </w:r>
+    </w:p>
+    <w:p>
+      <w:pPr>
+        <w:rPr>
+          <w:rFonts w:ascii="Roboto" w:hAnsi="Roboto" w:cs="Arial"/>
+          <w:sz w:val="28"/>
+          <w:szCs w:val="28"/>
+        </w:rPr>
+      </w:pPr>
+    </w:p>
+    <w:p>
+      <w:pPr>
+        <w:rPr>
+          <w:rFonts w:ascii="Roboto" w:hAnsi="Roboto" w:cs="Arial"/>
+          <w:sz w:val="28"/>
+          <w:szCs w:val="28"/>
+        </w:rPr>
+      </w:pPr>
+      <w:r>
+        <w:rPr>
+          <w:rFonts w:ascii="Roboto" w:hAnsi="Roboto" w:cs="Arial"/>
+          <w:sz w:val="28"/>
+          <w:szCs w:val="28"/>
+        </w:rPr>
+        <w:t xml:space="preserve">Name: Denim Shorts </w:t>
+      </w:r>
+    </w:p>
+    <w:p>
+      <w:pPr>
+        <w:rPr>
+          <w:rFonts w:ascii="Roboto" w:hAnsi="Roboto" w:cs="Arial"/>
+          <w:sz w:val="28"/>
+          <w:szCs w:val="28"/>
+        </w:rPr>
+      </w:pPr>
+      <w:r>
+        <w:rPr>
+          <w:rFonts w:ascii="Roboto" w:hAnsi="Roboto" w:cs="Arial"/>
+          <w:sz w:val="28"/>
+          <w:szCs w:val="28"/>
+        </w:rPr>
+        <w:t xml:space="preserve">Brand: American Eagle </w:t>
+      </w:r>
+    </w:p>
+    <w:p>
+      <w:pPr>
+        <w:rPr>
+          <w:rFonts w:ascii="Roboto" w:hAnsi="Roboto" w:cs="Arial"/>
+          <w:sz w:val="28"/>
+          <w:szCs w:val="28"/>
+        </w:rPr>
+      </w:pPr>
+      <w:r>
+        <w:rPr>
+          <w:rFonts w:ascii="Roboto" w:hAnsi="Roboto" w:cs="Arial"/>
+          <w:sz w:val="28"/>
+          <w:szCs w:val="28"/>
+        </w:rPr>
+        <w:lastRenderedPageBreak/>
+        <w:t xml:space="preserve">Color: Blue </w:t>
+      </w:r>
+    </w:p>
+    <w:p>
+      <w:pPr>
+        <w:rPr>
+          <w:rFonts w:ascii="Roboto" w:hAnsi="Roboto" w:cs="Arial"/>
+          <w:sz w:val="28"/>
+          <w:szCs w:val="28"/>
+        </w:rPr>
+      </w:pPr>
+      <w:r>
+        <w:rPr>
+          <w:rFonts w:ascii="Roboto" w:hAnsi="Roboto" w:cs="Arial"/>
+          <w:sz w:val="28"/>
+          <w:szCs w:val="28"/>
+        </w:rPr>
+        <w:t xml:space="preserve">Size: XL </w:t>
+      </w:r>
+    </w:p>
+    <w:p>
+      <w:pPr>
+        <w:rPr>
+          <w:rFonts w:ascii="Roboto" w:hAnsi="Roboto" w:cs="Arial"/>
+          <w:sz w:val="28"/>
+          <w:szCs w:val="28"/>
+        </w:rPr>
+      </w:pPr>
+      <w:r>
+        <w:rPr>
+          <w:rFonts w:ascii="Roboto" w:hAnsi="Roboto" w:cs="Arial"/>
+          <w:sz w:val="28"/>
+          <w:szCs w:val="28"/>
+        </w:rPr>
+        <w:t xml:space="preserve">Category: Shorts </w:t>
+      </w:r>
+    </w:p>
+    <w:p>
+      <w:pPr>
+        <w:rPr>
+          <w:rFonts w:ascii="Roboto" w:hAnsi="Roboto" w:cs="Arial"/>
+          <w:sz w:val="28"/>
+          <w:szCs w:val="28"/>
+        </w:rPr>
+      </w:pPr>
+    </w:p>
+    <w:p>
+      <w:pPr>
+        <w:rPr>
+          <w:rFonts w:ascii="Roboto" w:hAnsi="Roboto" w:cs="Arial"/>
+          <w:sz w:val="28"/>
+          <w:szCs w:val="28"/>
+        </w:rPr>
+      </w:pPr>
+      <w:r>
+        <w:rPr>
+          <w:rFonts w:ascii="Roboto" w:hAnsi="Roboto" w:cs="Arial"/>
+          <w:sz w:val="28"/>
+          <w:szCs w:val="28"/>
+        </w:rPr>
+        <w:t xml:space="preserve">Name: Chino Pants </w:t>
+      </w:r>
+    </w:p>
+    <w:p>
+      <w:pPr>
+        <w:rPr>
+          <w:rFonts w:ascii="Roboto" w:hAnsi="Roboto" w:cs="Arial"/>
+          <w:sz w:val="28"/>
+          <w:szCs w:val="28"/>
+        </w:rPr>
+      </w:pPr>
+      <w:r>
+        <w:rPr>
+          <w:rFonts w:ascii="Roboto" w:hAnsi="Roboto" w:cs="Arial"/>
+          <w:sz w:val="28"/>
+          <w:szCs w:val="28"/>
+        </w:rPr>
+        <w:t xml:space="preserve">Brand: Gap </w:t>
+      </w:r>
+    </w:p>
+    <w:p>
+      <w:pPr>
+        <w:rPr>
+          <w:rFonts w:ascii="Roboto" w:hAnsi="Roboto" w:cs="Arial"/>
+          <w:sz w:val="28"/>
+          <w:szCs w:val="28"/>
+        </w:rPr>
+      </w:pPr>
+      <w:r>
+        <w:rPr>
+          <w:rFonts w:ascii="Roboto" w:hAnsi="Roboto" w:cs="Arial"/>
+          <w:sz w:val="28"/>
+          <w:szCs w:val="28"/>
+        </w:rPr>
+        <w:t xml:space="preserve">Color: Beige </w:t>
+      </w:r>
+    </w:p>
+    <w:p>
+      <w:pPr>
+        <w:rPr>
+          <w:rFonts w:ascii="Roboto" w:hAnsi="Roboto" w:cs="Arial"/>
+          <w:sz w:val="28"/>
+          <w:szCs w:val="28"/>
+        </w:rPr>
+      </w:pPr>
+      <w:r>
+        <w:rPr>
+          <w:rFonts w:ascii="Roboto" w:hAnsi="Roboto" w:cs="Arial"/>
+          <w:sz w:val="28"/>
+          <w:szCs w:val="28"/>
+        </w:rPr>
+        <w:t xml:space="preserve">Size: L </w:t>
+      </w:r>
+    </w:p>
+    <w:p>
+      <w:pPr>
+        <w:rPr>
+          <w:rFonts w:ascii="Roboto" w:hAnsi="Roboto" w:cs="Arial"/>
+          <w:sz w:val="28"/>
+          <w:szCs w:val="28"/>
+        </w:rPr>
+      </w:pPr>
+      <w:r>
+        <w:rPr>
+          <w:rFonts w:ascii="Roboto" w:hAnsi="Roboto" w:cs="Arial"/>
+          <w:sz w:val="28"/>
+          <w:szCs w:val="28"/>
+        </w:rPr>
+        <w:t xml:space="preserve">Category: Pants </w:t>
+      </w:r>
+    </w:p>
+    <w:p>
+      <w:pPr>
+        <w:rPr>
+          <w:rFonts w:ascii="Roboto" w:hAnsi="Roboto" w:cs="Arial"/>
+          <w:sz w:val="28"/>
+          <w:szCs w:val="28"/>
+        </w:rPr>
+      </w:pPr>
+    </w:p>
+    <w:p>
+      <w:pPr>
+        <w:rPr>
+          <w:rFonts w:ascii="Roboto" w:hAnsi="Roboto" w:cs="Arial"/>
+          <w:sz w:val="28"/>
+          <w:szCs w:val="28"/>
+        </w:rPr>
+      </w:pPr>
+      <w:r>
+        <w:rPr>
+          <w:rFonts w:ascii="Roboto" w:hAnsi="Roboto" w:cs="Arial"/>
+          <w:sz w:val="28"/>
+          <w:szCs w:val="28"/>
+        </w:rPr>
+        <w:t xml:space="preserve">Name: Midi Skirt </w:t>
+      </w:r>
+    </w:p>
+    <w:p>
+      <w:pPr>
+        <w:rPr>
+          <w:rFonts w:ascii="Roboto" w:hAnsi="Roboto" w:cs="Arial"/>
+          <w:sz w:val="28"/>
+          <w:szCs w:val="28"/>
+        </w:rPr>
+      </w:pPr>
+      <w:r>
+        <w:rPr>
+          <w:rFonts w:ascii="Roboto" w:hAnsi="Roboto" w:cs="Arial"/>
+          <w:sz w:val="28"/>
+          <w:szCs w:val="28"/>
+        </w:rPr>
+        <w:t xml:space="preserve">Brand: Mango </w:t>
+      </w:r>
+    </w:p>
+    <w:p>
+      <w:pPr>
+        <w:rPr>
+          <w:rFonts w:ascii="Roboto" w:hAnsi="Roboto" w:cs="Arial"/>
+          <w:sz w:val="28"/>
+          <w:szCs w:val="28"/>
+        </w:rPr>
+      </w:pPr>
+      <w:r>
+        <w:rPr>
+          <w:rFonts w:ascii="Roboto" w:hAnsi="Roboto" w:cs="Arial"/>
+          <w:sz w:val="28"/>
+          <w:szCs w:val="28"/>
+        </w:rPr>
+        <w:t xml:space="preserve">Color: Green </w:t>
+      </w:r>
+    </w:p>
+    <w:p>
+      <w:pPr>
+        <w:rPr>
+          <w:rFonts w:ascii="Roboto" w:hAnsi="Roboto" w:cs="Arial"/>
+          <w:sz w:val="28"/>
+          <w:szCs w:val="28"/>
+        </w:rPr>
+      </w:pPr>
+      <w:r>
+        <w:rPr>
+          <w:rFonts w:ascii="Roboto" w:hAnsi="Roboto" w:cs="Arial"/>
+          <w:sz w:val="28"/>
+          <w:szCs w:val="28"/>
+        </w:rPr>
+        <w:t xml:space="preserve">Size: S </w:t>
+      </w:r>
+    </w:p>
+    <w:p>
+      <w:pPr>
+        <w:rPr>
+          <w:rFonts w:ascii="Roboto" w:hAnsi="Roboto" w:cs="Arial"/>
+          <w:sz w:val="28"/>
+          <w:szCs w:val="28"/>
+        </w:rPr>
+      </w:pPr>
+      <w:r>
+        <w:rPr>
+          <w:rFonts w:ascii="Roboto" w:hAnsi="Roboto" w:cs="Arial"/>
+          <w:sz w:val="28"/>
+          <w:szCs w:val="28"/>
+        </w:rPr>
+        <w:t xml:space="preserve">Category: Skirt </w:t>
+      </w:r>
+    </w:p>
+    <w:p>
+      <w:pPr>
+        <w:rPr>
+          <w:rFonts w:ascii="Roboto" w:hAnsi="Roboto" w:cs="Arial"/>
+          <w:sz w:val="28"/>
+          <w:szCs w:val="28"/>
+        </w:rPr>
+      </w:pPr>
+    </w:p>
+    <w:p>
+      <w:pPr>
+        <w:rPr>
+          <w:rFonts w:ascii="Roboto" w:hAnsi="Roboto" w:cs="Arial"/>
+          <w:sz w:val="28"/>
+          <w:szCs w:val="28"/>
+        </w:rPr>
+      </w:pPr>
+      <w:r>
+        <w:rPr>
+          <w:rFonts w:ascii="Roboto" w:hAnsi="Roboto" w:cs="Arial"/>
+          <w:sz w:val="28"/>
+          <w:szCs w:val="28"/>
+        </w:rPr>
+        <w:t xml:space="preserve">Name: Athletic Shorts </w:t>
+      </w:r>
+    </w:p>
+    <w:p>
+      <w:pPr>
+        <w:rPr>
+          <w:rFonts w:ascii="Roboto" w:hAnsi="Roboto" w:cs="Arial"/>
+          <w:sz w:val="28"/>
+          <w:szCs w:val="28"/>
+        </w:rPr>
+      </w:pPr>
+      <w:r>
+        <w:rPr>
+          <w:rFonts w:ascii="Roboto" w:hAnsi="Roboto" w:cs="Arial"/>
+          <w:sz w:val="28"/>
+          <w:szCs w:val="28"/>
+        </w:rPr>
+        <w:t xml:space="preserve">Brand: Nike </w:t>
+      </w:r>
+    </w:p>
+    <w:p>
+      <w:pPr>
+        <w:rPr>
+          <w:rFonts w:ascii="Roboto" w:hAnsi="Roboto" w:cs="Arial"/>
+          <w:sz w:val="28"/>
+          <w:szCs w:val="28"/>
+        </w:rPr>
+      </w:pPr>
+      <w:r>
+        <w:rPr>
+          <w:rFonts w:ascii="Roboto" w:hAnsi="Roboto" w:cs="Arial"/>
+          <w:sz w:val="28"/>
+          <w:szCs w:val="28"/>
+        </w:rPr>
+        <w:t xml:space="preserve">Color: Black </w:t>
+      </w:r>
+    </w:p>
+    <w:p>
+      <w:pPr>
+        <w:rPr>
+          <w:rFonts w:ascii="Roboto" w:hAnsi="Roboto" w:cs="Arial"/>
+          <w:sz w:val="28"/>
+          <w:szCs w:val="28"/>
+        </w:rPr>
+      </w:pPr>
+      <w:r>
+        <w:rPr>
+          <w:rFonts w:ascii="Roboto" w:hAnsi="Roboto" w:cs="Arial"/>
+          <w:sz w:val="28"/>
+          <w:szCs w:val="28"/>
+        </w:rPr>
+        <w:t xml:space="preserve">Size: M </w:t>
+      </w:r>
+    </w:p>
+    <w:p>
+      <w:pPr>
+        <w:rPr>
+          <w:rFonts w:ascii="Roboto" w:hAnsi="Roboto" w:cs="Arial"/>
+          <w:sz w:val="28"/>
+          <w:szCs w:val="28"/>
+        </w:rPr>
+      </w:pPr>
+      <w:r>
+        <w:rPr>
+          <w:rFonts w:ascii="Roboto" w:hAnsi="Roboto" w:cs="Arial"/>
+          <w:sz w:val="28"/>
+          <w:szCs w:val="28"/>
+        </w:rPr>
+        <w:t>Category: Shorts</w:t>
+      </w:r>
+    </w:p>
+    <w:p>
+      <w:pPr>
+        <w:rPr>
+          <w:rFonts w:ascii="Roboto" w:hAnsi="Roboto" w:cs="Arial"/>
+          <w:sz w:val="28"/>
+          <w:szCs w:val="28"/>
+        </w:rPr>
+      </w:pPr>
     </w:p>
     <w:sectPr>
       <w:pgSz w:w="12240" w:h="15840"/>

</xml_diff>